<commit_message>
Updated Project Plan with Planning
Yet to review
</commit_message>
<xml_diff>
--- a/Documentation/Project Plan Protask 2019.docx
+++ b/Documentation/Project Plan Protask 2019.docx
@@ -5,97 +5,47 @@
     <w:p>
       <w:pPr>
         <w:pStyle w:val="Title"/>
-        <w:rPr>
-          <w:lang w:val="en-US"/>
-        </w:rPr>
-      </w:pPr>
-      <w:r>
-        <w:rPr>
-          <w:lang w:val="en-US"/>
-        </w:rPr>
+      </w:pPr>
+      <w:r>
         <w:t xml:space="preserve">Project Plan </w:t>
       </w:r>
       <w:proofErr w:type="spellStart"/>
       <w:r>
-        <w:rPr>
-          <w:lang w:val="en-US"/>
-        </w:rPr>
         <w:t>Protask</w:t>
       </w:r>
       <w:proofErr w:type="spellEnd"/>
       <w:r>
-        <w:rPr>
-          <w:lang w:val="en-US"/>
-        </w:rPr>
         <w:t xml:space="preserve"> 2019 – 2020</w:t>
       </w:r>
     </w:p>
     <w:p>
-      <w:pPr>
-        <w:rPr>
-          <w:lang w:val="en-US"/>
-        </w:rPr>
-      </w:pPr>
-      <w:r>
-        <w:rPr>
-          <w:lang w:val="en-US"/>
-        </w:rPr>
-        <w:t xml:space="preserve">Peter Janssen &amp; Alexander </w:t>
+      <w:r>
+        <w:t>Peter Janssen &amp; Alexander Deelen – IC17ao.e</w:t>
+      </w:r>
+      <w:r>
+        <w:t xml:space="preserve"> – </w:t>
       </w:r>
       <w:proofErr w:type="spellStart"/>
       <w:r>
-        <w:rPr>
-          <w:lang w:val="en-US"/>
-        </w:rPr>
-        <w:t>Deelen</w:t>
+        <w:t>Copodi</w:t>
       </w:r>
       <w:proofErr w:type="spellEnd"/>
       <w:r>
-        <w:rPr>
-          <w:lang w:val="en-US"/>
-        </w:rPr>
-        <w:t xml:space="preserve"> – IC17ao.e</w:t>
-      </w:r>
-      <w:r>
-        <w:rPr>
-          <w:lang w:val="en-US"/>
-        </w:rPr>
-        <w:t xml:space="preserve"> – </w:t>
-      </w:r>
-      <w:proofErr w:type="spellStart"/>
-      <w:r>
-        <w:rPr>
-          <w:lang w:val="en-US"/>
-        </w:rPr>
-        <w:t>Copodi</w:t>
-      </w:r>
-      <w:proofErr w:type="spellEnd"/>
-      <w:r>
-        <w:rPr>
-          <w:lang w:val="en-US"/>
-        </w:rPr>
         <w:t xml:space="preserve"> Gaming</w:t>
       </w:r>
       <w:r>
         <w:rPr>
           <w:rFonts w:cstheme="minorHAnsi"/>
-          <w:lang w:val="en-US"/>
         </w:rPr>
         <w:t>™</w:t>
       </w:r>
     </w:p>
     <w:p>
-      <w:pPr>
-        <w:rPr>
-          <w:lang w:val="en-US"/>
-        </w:rPr>
-      </w:pPr>
-      <w:r>
-        <w:rPr>
-          <w:lang w:val="en-US"/>
-        </w:rPr>
+      <w:r>
         <w:br w:type="page"/>
       </w:r>
+      <w:bookmarkStart w:id="0" w:name="_GoBack"/>
+      <w:bookmarkEnd w:id="0"/>
     </w:p>
     <w:sdt>
       <w:sdtPr>
@@ -104,6 +54,7 @@
           <w:color w:val="auto"/>
           <w:sz w:val="22"/>
           <w:szCs w:val="22"/>
+          <w:lang w:val="nl-NL"/>
         </w:rPr>
         <w:id w:val="-1363743614"/>
         <w:docPartObj>
@@ -163,30 +114,14 @@
             </w:rPr>
             <w:fldChar w:fldCharType="separate"/>
           </w:r>
-          <w:hyperlink w:anchor="_Toc24451378" w:history="1">
+          <w:hyperlink w:anchor="_Toc24537281" w:history="1">
             <w:r>
               <w:rPr>
                 <w:rStyle w:val="Hyperlink"/>
                 <w:noProof/>
                 <w:lang w:val="en-US"/>
               </w:rPr>
-              <w:t>Project Des</w:t>
-            </w:r>
-            <w:r>
-              <w:rPr>
-                <w:rStyle w:val="Hyperlink"/>
-                <w:noProof/>
-                <w:lang w:val="en-US"/>
-              </w:rPr>
-              <w:t>c</w:t>
-            </w:r>
-            <w:r>
-              <w:rPr>
-                <w:rStyle w:val="Hyperlink"/>
-                <w:noProof/>
-                <w:lang w:val="en-US"/>
-              </w:rPr>
-              <w:t>ription</w:t>
+              <w:t>Project Description</w:t>
             </w:r>
             <w:r>
               <w:rPr>
@@ -207,7 +142,7 @@
                 <w:noProof/>
                 <w:webHidden/>
               </w:rPr>
-              <w:instrText xml:space="preserve"> PAGEREF _Toc24451378 \h </w:instrText>
+              <w:instrText xml:space="preserve"> PAGEREF _Toc24537281 \h </w:instrText>
             </w:r>
             <w:r>
               <w:rPr>
@@ -227,7 +162,7 @@
                 <w:noProof/>
                 <w:webHidden/>
               </w:rPr>
-              <w:t>3</w:t>
+              <w:t>2</w:t>
             </w:r>
             <w:r>
               <w:rPr>
@@ -250,7 +185,7 @@
               <w:lang w:eastAsia="nl-NL"/>
             </w:rPr>
           </w:pPr>
-          <w:hyperlink w:anchor="_Toc24451379" w:history="1">
+          <w:hyperlink w:anchor="_Toc24537282" w:history="1">
             <w:r>
               <w:rPr>
                 <w:rStyle w:val="Hyperlink"/>
@@ -278,7 +213,78 @@
                 <w:noProof/>
                 <w:webHidden/>
               </w:rPr>
-              <w:instrText xml:space="preserve"> PAGEREF _Toc24451379 \h </w:instrText>
+              <w:instrText xml:space="preserve"> PAGEREF _Toc24537282 \h </w:instrText>
+            </w:r>
+            <w:r>
+              <w:rPr>
+                <w:noProof/>
+                <w:webHidden/>
+              </w:rPr>
+            </w:r>
+            <w:r>
+              <w:rPr>
+                <w:noProof/>
+                <w:webHidden/>
+              </w:rPr>
+              <w:fldChar w:fldCharType="separate"/>
+            </w:r>
+            <w:r>
+              <w:rPr>
+                <w:noProof/>
+                <w:webHidden/>
+              </w:rPr>
+              <w:t>3</w:t>
+            </w:r>
+            <w:r>
+              <w:rPr>
+                <w:noProof/>
+                <w:webHidden/>
+              </w:rPr>
+              <w:fldChar w:fldCharType="end"/>
+            </w:r>
+          </w:hyperlink>
+        </w:p>
+        <w:p>
+          <w:pPr>
+            <w:pStyle w:val="TOC1"/>
+            <w:tabs>
+              <w:tab w:val="right" w:leader="dot" w:pos="9062"/>
+            </w:tabs>
+            <w:rPr>
+              <w:rFonts w:eastAsiaTheme="minorEastAsia"/>
+              <w:noProof/>
+              <w:lang w:eastAsia="nl-NL"/>
+            </w:rPr>
+          </w:pPr>
+          <w:hyperlink w:anchor="_Toc24537283" w:history="1">
+            <w:r>
+              <w:rPr>
+                <w:rStyle w:val="Hyperlink"/>
+                <w:noProof/>
+                <w:lang w:val="en-US"/>
+              </w:rPr>
+              <w:t>Planning</w:t>
+            </w:r>
+            <w:r>
+              <w:rPr>
+                <w:noProof/>
+                <w:webHidden/>
+              </w:rPr>
+              <w:tab/>
+            </w:r>
+            <w:r>
+              <w:rPr>
+                <w:noProof/>
+                <w:webHidden/>
+              </w:rPr>
+              <w:fldChar w:fldCharType="begin"/>
+            </w:r>
+            <w:r>
+              <w:rPr>
+                <w:noProof/>
+                <w:webHidden/>
+              </w:rPr>
+              <w:instrText xml:space="preserve"> PAGEREF _Toc24537283 \h </w:instrText>
             </w:r>
             <w:r>
               <w:rPr>
@@ -312,7 +318,9 @@
         <w:p>
           <w:pPr>
             <w:rPr>
-              <w:lang w:val="en-US"/>
+              <w:b/>
+              <w:bCs/>
+              <w:noProof/>
             </w:rPr>
           </w:pPr>
           <w:r>
@@ -334,90 +342,83 @@
           <w:lang w:val="en-US"/>
         </w:rPr>
       </w:pPr>
+      <w:bookmarkStart w:id="1" w:name="_Toc24537281"/>
+      <w:r>
+        <w:rPr>
+          <w:lang w:val="en-US"/>
+        </w:rPr>
+        <w:t>Project Description</w:t>
+      </w:r>
+      <w:bookmarkEnd w:id="1"/>
+    </w:p>
+    <w:p>
+      <w:pPr>
+        <w:rPr>
+          <w:lang w:val="en-US"/>
+        </w:rPr>
+      </w:pPr>
+      <w:r>
+        <w:rPr>
+          <w:lang w:val="en-US"/>
+        </w:rPr>
+        <w:t>Our project is a video game made with Unity. It is going to be a Japanese-style Roleplaying Game with a randomly generated world. This game will have a customizable experience with changeable music, custom characters and the possibility to add your own enemies into the game.</w:t>
+      </w:r>
+    </w:p>
+    <w:p>
+      <w:pPr>
+        <w:rPr>
+          <w:lang w:val="en-US"/>
+        </w:rPr>
+      </w:pPr>
+      <w:r>
+        <w:rPr>
+          <w:lang w:val="en-US"/>
+        </w:rPr>
+        <w:t xml:space="preserve">Characters have statistics which will </w:t>
+      </w:r>
+      <w:r>
+        <w:rPr>
+          <w:lang w:val="en-US"/>
+        </w:rPr>
+        <w:t>assign</w:t>
+      </w:r>
+      <w:r>
+        <w:rPr>
+          <w:lang w:val="en-US"/>
+        </w:rPr>
+        <w:t xml:space="preserve"> their properties in battle. In </w:t>
+      </w:r>
+      <w:r>
+        <w:rPr>
+          <w:lang w:val="en-US"/>
+        </w:rPr>
+        <w:t>addition, characters have classes, which will determine stat growth, abilities learned and possibly magic spells.</w:t>
+      </w:r>
+    </w:p>
+    <w:p>
+      <w:pPr>
+        <w:rPr>
+          <w:lang w:val="en-US"/>
+        </w:rPr>
+      </w:pPr>
+      <w:r>
+        <w:rPr>
+          <w:lang w:val="en-US"/>
+        </w:rPr>
+        <w:t xml:space="preserve">Combat is turn-based. </w:t>
+      </w:r>
+      <w:r>
+        <w:rPr>
+          <w:lang w:val="en-US"/>
+        </w:rPr>
+        <w:t>At the start of a round the game will look at each participant’s speed stat and possible modifiers. They will then each perform an action in order of fastest to slowest. A player can use an Attack, Ability, Magic, Item, Block or Run Action. When a battle is won, the player will receive experience and can possibly level up.</w:t>
+      </w:r>
       <w:r>
         <w:rPr>
           <w:lang w:val="en-US"/>
         </w:rPr>
         <w:br w:type="page"/>
       </w:r>
-      <w:bookmarkStart w:id="0" w:name="_Toc24451378"/>
-      <w:r>
-        <w:rPr>
-          <w:lang w:val="en-US"/>
-        </w:rPr>
-        <w:lastRenderedPageBreak/>
-        <w:t>Project Description</w:t>
-      </w:r>
-      <w:bookmarkEnd w:id="0"/>
-    </w:p>
-    <w:p>
-      <w:pPr>
-        <w:rPr>
-          <w:lang w:val="en-US"/>
-        </w:rPr>
-      </w:pPr>
-      <w:r>
-        <w:rPr>
-          <w:lang w:val="en-US"/>
-        </w:rPr>
-        <w:t>Our project is a video game made with Unity. It is going to be a Japanese-style Roleplaying Game with a randomly generated world. This game will have a customizable experience with changeable music, custom characters and the possibility to add your own enemies into the game.</w:t>
-      </w:r>
-    </w:p>
-    <w:p>
-      <w:pPr>
-        <w:rPr>
-          <w:lang w:val="en-US"/>
-        </w:rPr>
-      </w:pPr>
-      <w:r>
-        <w:rPr>
-          <w:lang w:val="en-US"/>
-        </w:rPr>
-        <w:t xml:space="preserve">Characters have statistics which will </w:t>
-      </w:r>
-      <w:r>
-        <w:rPr>
-          <w:lang w:val="en-US"/>
-        </w:rPr>
-        <w:t>assign</w:t>
-      </w:r>
-      <w:r>
-        <w:rPr>
-          <w:lang w:val="en-US"/>
-        </w:rPr>
-        <w:t xml:space="preserve"> their properties in battle. In </w:t>
-      </w:r>
-      <w:r>
-        <w:rPr>
-          <w:lang w:val="en-US"/>
-        </w:rPr>
-        <w:t>addition, characters have classes, which will determine stat growth, abilities learned and possibly magic spells.</w:t>
-      </w:r>
-    </w:p>
-    <w:p>
-      <w:pPr>
-        <w:rPr>
-          <w:lang w:val="en-US"/>
-        </w:rPr>
-      </w:pPr>
-      <w:r>
-        <w:rPr>
-          <w:lang w:val="en-US"/>
-        </w:rPr>
-        <w:t xml:space="preserve">Combat is turn-based. </w:t>
-      </w:r>
-      <w:r>
-        <w:rPr>
-          <w:lang w:val="en-US"/>
-        </w:rPr>
-        <w:t>At the start of a round the game will look at each participant’s speed stat and possible modifiers. They will then each perform an action in order of fastest to slowest. A player can use an Attack, Ability, Magic, Item, Block or Run Action. When a battle is won, the player will receive experience and can possibly level up.</w:t>
-      </w:r>
-      <w:r>
-        <w:rPr>
-          <w:lang w:val="en-US"/>
-        </w:rPr>
-        <w:br w:type="page"/>
-      </w:r>
     </w:p>
     <w:p>
       <w:pPr>
@@ -426,9 +427,7 @@
           <w:lang w:val="en-US"/>
         </w:rPr>
       </w:pPr>
-      <w:bookmarkStart w:id="1" w:name="_Toc24451379"/>
-      <w:bookmarkStart w:id="2" w:name="_GoBack"/>
-      <w:bookmarkEnd w:id="2"/>
+      <w:bookmarkStart w:id="2" w:name="_Toc24537282"/>
       <w:proofErr w:type="spellStart"/>
       <w:r>
         <w:rPr>
@@ -444,7 +443,7 @@
         </w:rPr>
         <w:t xml:space="preserve"> List</w:t>
       </w:r>
-      <w:bookmarkEnd w:id="1"/>
+      <w:bookmarkEnd w:id="2"/>
     </w:p>
     <w:p>
       <w:pPr>
@@ -1178,11 +1177,14 @@
         <w:rPr>
           <w:lang w:val="en-US"/>
         </w:rPr>
-        <w:t>Separate Procedurally generation</w:t>
-      </w:r>
-    </w:p>
-    <w:p>
-      <w:pPr>
+        <w:t>Separate Procedural generation</w:t>
+      </w:r>
+    </w:p>
+    <w:p>
+      <w:pPr>
+        <w:tabs>
+          <w:tab w:val="left" w:pos="1890"/>
+        </w:tabs>
         <w:rPr>
           <w:b/>
           <w:lang w:val="en-US"/>
@@ -1193,7 +1195,15 @@
           <w:b/>
           <w:lang w:val="en-US"/>
         </w:rPr>
+        <w:lastRenderedPageBreak/>
         <w:t>Won’t</w:t>
+      </w:r>
+      <w:r>
+        <w:rPr>
+          <w:b/>
+          <w:lang w:val="en-US"/>
+        </w:rPr>
+        <w:tab/>
       </w:r>
     </w:p>
     <w:p>
@@ -1211,7 +1221,6 @@
         <w:rPr>
           <w:lang w:val="en-US"/>
         </w:rPr>
-        <w:lastRenderedPageBreak/>
         <w:t>Use templates</w:t>
       </w:r>
     </w:p>
@@ -1251,14 +1260,2187 @@
         <w:t>Make Apple Version</w:t>
       </w:r>
     </w:p>
+    <w:p>
+      <w:pPr>
+        <w:rPr>
+          <w:lang w:val="en-US"/>
+        </w:rPr>
+      </w:pPr>
+    </w:p>
+    <w:p>
+      <w:pPr>
+        <w:pStyle w:val="Heading1"/>
+        <w:rPr>
+          <w:lang w:val="en-US"/>
+        </w:rPr>
+      </w:pPr>
+      <w:bookmarkStart w:id="3" w:name="_Toc24537283"/>
+      <w:r>
+        <w:rPr>
+          <w:lang w:val="en-US"/>
+        </w:rPr>
+        <w:t>Planning</w:t>
+      </w:r>
+      <w:bookmarkEnd w:id="3"/>
+    </w:p>
+    <w:tbl>
+      <w:tblPr>
+        <w:tblStyle w:val="PlainTable5"/>
+        <w:tblW w:w="0" w:type="auto"/>
+        <w:tblLook w:val="04A0" w:firstRow="1" w:lastRow="0" w:firstColumn="1" w:lastColumn="0" w:noHBand="0" w:noVBand="1"/>
+      </w:tblPr>
+      <w:tblGrid>
+        <w:gridCol w:w="804"/>
+        <w:gridCol w:w="1231"/>
+        <w:gridCol w:w="6580"/>
+      </w:tblGrid>
+      <w:tr>
+        <w:trPr>
+          <w:cnfStyle w:val="100000000000" w:firstRow="1" w:lastRow="0" w:firstColumn="0" w:lastColumn="0" w:oddVBand="0" w:evenVBand="0" w:oddHBand="0" w:evenHBand="0" w:firstRowFirstColumn="0" w:firstRowLastColumn="0" w:lastRowFirstColumn="0" w:lastRowLastColumn="0"/>
+        </w:trPr>
+        <w:tc>
+          <w:tcPr>
+            <w:cnfStyle w:val="001000000100" w:firstRow="0" w:lastRow="0" w:firstColumn="1" w:lastColumn="0" w:oddVBand="0" w:evenVBand="0" w:oddHBand="0" w:evenHBand="0" w:firstRowFirstColumn="1" w:firstRowLastColumn="0" w:lastRowFirstColumn="0" w:lastRowLastColumn="0"/>
+            <w:tcW w:w="804" w:type="dxa"/>
+          </w:tcPr>
+          <w:p>
+            <w:pPr>
+              <w:rPr>
+                <w:lang w:val="en-US"/>
+              </w:rPr>
+            </w:pPr>
+            <w:r>
+              <w:rPr>
+                <w:lang w:val="en-US"/>
+              </w:rPr>
+              <w:t>Week</w:t>
+            </w:r>
+          </w:p>
+        </w:tc>
+        <w:tc>
+          <w:tcPr>
+            <w:tcW w:w="1231" w:type="dxa"/>
+          </w:tcPr>
+          <w:p>
+            <w:pPr>
+              <w:cnfStyle w:val="100000000000" w:firstRow="1" w:lastRow="0" w:firstColumn="0" w:lastColumn="0" w:oddVBand="0" w:evenVBand="0" w:oddHBand="0" w:evenHBand="0" w:firstRowFirstColumn="0" w:firstRowLastColumn="0" w:lastRowFirstColumn="0" w:lastRowLastColumn="0"/>
+              <w:rPr>
+                <w:lang w:val="en-US"/>
+              </w:rPr>
+            </w:pPr>
+            <w:r>
+              <w:rPr>
+                <w:lang w:val="en-US"/>
+              </w:rPr>
+              <w:t>Who</w:t>
+            </w:r>
+          </w:p>
+        </w:tc>
+        <w:tc>
+          <w:tcPr>
+            <w:tcW w:w="6580" w:type="dxa"/>
+          </w:tcPr>
+          <w:p>
+            <w:pPr>
+              <w:cnfStyle w:val="100000000000" w:firstRow="1" w:lastRow="0" w:firstColumn="0" w:lastColumn="0" w:oddVBand="0" w:evenVBand="0" w:oddHBand="0" w:evenHBand="0" w:firstRowFirstColumn="0" w:firstRowLastColumn="0" w:lastRowFirstColumn="0" w:lastRowLastColumn="0"/>
+              <w:rPr>
+                <w:lang w:val="en-US"/>
+              </w:rPr>
+            </w:pPr>
+            <w:r>
+              <w:rPr>
+                <w:lang w:val="en-US"/>
+              </w:rPr>
+              <w:t>What</w:t>
+            </w:r>
+          </w:p>
+        </w:tc>
+      </w:tr>
+      <w:tr>
+        <w:trPr>
+          <w:cnfStyle w:val="000000100000" w:firstRow="0" w:lastRow="0" w:firstColumn="0" w:lastColumn="0" w:oddVBand="0" w:evenVBand="0" w:oddHBand="1" w:evenHBand="0" w:firstRowFirstColumn="0" w:firstRowLastColumn="0" w:lastRowFirstColumn="0" w:lastRowLastColumn="0"/>
+        </w:trPr>
+        <w:tc>
+          <w:tcPr>
+            <w:cnfStyle w:val="001000000000" w:firstRow="0" w:lastRow="0" w:firstColumn="1" w:lastColumn="0" w:oddVBand="0" w:evenVBand="0" w:oddHBand="0" w:evenHBand="0" w:firstRowFirstColumn="0" w:firstRowLastColumn="0" w:lastRowFirstColumn="0" w:lastRowLastColumn="0"/>
+            <w:tcW w:w="804" w:type="dxa"/>
+          </w:tcPr>
+          <w:p>
+            <w:pPr>
+              <w:rPr>
+                <w:lang w:val="en-US"/>
+              </w:rPr>
+            </w:pPr>
+            <w:r>
+              <w:rPr>
+                <w:lang w:val="en-US"/>
+              </w:rPr>
+              <w:t>1-8</w:t>
+            </w:r>
+          </w:p>
+        </w:tc>
+        <w:tc>
+          <w:tcPr>
+            <w:tcW w:w="1231" w:type="dxa"/>
+            <w:tcBorders>
+              <w:right w:val="single" w:sz="4" w:space="0" w:color="auto"/>
+            </w:tcBorders>
+          </w:tcPr>
+          <w:p>
+            <w:pPr>
+              <w:cnfStyle w:val="000000100000" w:firstRow="0" w:lastRow="0" w:firstColumn="0" w:lastColumn="0" w:oddVBand="0" w:evenVBand="0" w:oddHBand="1" w:evenHBand="0" w:firstRowFirstColumn="0" w:firstRowLastColumn="0" w:lastRowFirstColumn="0" w:lastRowLastColumn="0"/>
+              <w:rPr>
+                <w:lang w:val="en-US"/>
+              </w:rPr>
+            </w:pPr>
+            <w:r>
+              <w:rPr>
+                <w:lang w:val="en-US"/>
+              </w:rPr>
+              <w:t>Both</w:t>
+            </w:r>
+          </w:p>
+        </w:tc>
+        <w:tc>
+          <w:tcPr>
+            <w:tcW w:w="6580" w:type="dxa"/>
+            <w:tcBorders>
+              <w:left w:val="single" w:sz="4" w:space="0" w:color="auto"/>
+            </w:tcBorders>
+          </w:tcPr>
+          <w:p>
+            <w:pPr>
+              <w:cnfStyle w:val="000000100000" w:firstRow="0" w:lastRow="0" w:firstColumn="0" w:lastColumn="0" w:oddVBand="0" w:evenVBand="0" w:oddHBand="1" w:evenHBand="0" w:firstRowFirstColumn="0" w:firstRowLastColumn="0" w:lastRowFirstColumn="0" w:lastRowLastColumn="0"/>
+              <w:rPr>
+                <w:lang w:val="en-US"/>
+              </w:rPr>
+            </w:pPr>
+            <w:r>
+              <w:rPr>
+                <w:lang w:val="en-US"/>
+              </w:rPr>
+              <w:t>Keeping Logbook</w:t>
+            </w:r>
+          </w:p>
+        </w:tc>
+      </w:tr>
+      <w:tr>
+        <w:tc>
+          <w:tcPr>
+            <w:cnfStyle w:val="001000000000" w:firstRow="0" w:lastRow="0" w:firstColumn="1" w:lastColumn="0" w:oddVBand="0" w:evenVBand="0" w:oddHBand="0" w:evenHBand="0" w:firstRowFirstColumn="0" w:firstRowLastColumn="0" w:lastRowFirstColumn="0" w:lastRowLastColumn="0"/>
+            <w:tcW w:w="804" w:type="dxa"/>
+          </w:tcPr>
+          <w:p>
+            <w:pPr>
+              <w:rPr>
+                <w:lang w:val="en-US"/>
+              </w:rPr>
+            </w:pPr>
+            <w:r>
+              <w:rPr>
+                <w:lang w:val="en-US"/>
+              </w:rPr>
+              <w:t>2-8</w:t>
+            </w:r>
+          </w:p>
+        </w:tc>
+        <w:tc>
+          <w:tcPr>
+            <w:tcW w:w="1231" w:type="dxa"/>
+            <w:tcBorders>
+              <w:right w:val="single" w:sz="4" w:space="0" w:color="auto"/>
+            </w:tcBorders>
+          </w:tcPr>
+          <w:p>
+            <w:pPr>
+              <w:cnfStyle w:val="000000000000" w:firstRow="0" w:lastRow="0" w:firstColumn="0" w:lastColumn="0" w:oddVBand="0" w:evenVBand="0" w:oddHBand="0" w:evenHBand="0" w:firstRowFirstColumn="0" w:firstRowLastColumn="0" w:lastRowFirstColumn="0" w:lastRowLastColumn="0"/>
+              <w:rPr>
+                <w:lang w:val="en-US"/>
+              </w:rPr>
+            </w:pPr>
+            <w:r>
+              <w:rPr>
+                <w:lang w:val="en-US"/>
+              </w:rPr>
+              <w:t>Peter</w:t>
+            </w:r>
+          </w:p>
+        </w:tc>
+        <w:tc>
+          <w:tcPr>
+            <w:tcW w:w="6580" w:type="dxa"/>
+            <w:tcBorders>
+              <w:left w:val="single" w:sz="4" w:space="0" w:color="auto"/>
+            </w:tcBorders>
+          </w:tcPr>
+          <w:p>
+            <w:pPr>
+              <w:cnfStyle w:val="000000000000" w:firstRow="0" w:lastRow="0" w:firstColumn="0" w:lastColumn="0" w:oddVBand="0" w:evenVBand="0" w:oddHBand="0" w:evenHBand="0" w:firstRowFirstColumn="0" w:firstRowLastColumn="0" w:lastRowFirstColumn="0" w:lastRowLastColumn="0"/>
+              <w:rPr>
+                <w:lang w:val="en-US"/>
+              </w:rPr>
+            </w:pPr>
+            <w:r>
+              <w:rPr>
+                <w:lang w:val="en-US"/>
+              </w:rPr>
+              <w:t>Art</w:t>
+            </w:r>
+          </w:p>
+        </w:tc>
+      </w:tr>
+      <w:tr>
+        <w:trPr>
+          <w:cnfStyle w:val="000000100000" w:firstRow="0" w:lastRow="0" w:firstColumn="0" w:lastColumn="0" w:oddVBand="0" w:evenVBand="0" w:oddHBand="1" w:evenHBand="0" w:firstRowFirstColumn="0" w:firstRowLastColumn="0" w:lastRowFirstColumn="0" w:lastRowLastColumn="0"/>
+        </w:trPr>
+        <w:tc>
+          <w:tcPr>
+            <w:cnfStyle w:val="001000000000" w:firstRow="0" w:lastRow="0" w:firstColumn="1" w:lastColumn="0" w:oddVBand="0" w:evenVBand="0" w:oddHBand="0" w:evenHBand="0" w:firstRowFirstColumn="0" w:firstRowLastColumn="0" w:lastRowFirstColumn="0" w:lastRowLastColumn="0"/>
+            <w:tcW w:w="804" w:type="dxa"/>
+          </w:tcPr>
+          <w:p>
+            <w:pPr>
+              <w:rPr>
+                <w:lang w:val="en-US"/>
+              </w:rPr>
+            </w:pPr>
+            <w:r>
+              <w:rPr>
+                <w:lang w:val="en-US"/>
+              </w:rPr>
+              <w:t>2-8</w:t>
+            </w:r>
+          </w:p>
+        </w:tc>
+        <w:tc>
+          <w:tcPr>
+            <w:tcW w:w="1231" w:type="dxa"/>
+            <w:tcBorders>
+              <w:right w:val="single" w:sz="4" w:space="0" w:color="auto"/>
+            </w:tcBorders>
+          </w:tcPr>
+          <w:p>
+            <w:pPr>
+              <w:cnfStyle w:val="000000100000" w:firstRow="0" w:lastRow="0" w:firstColumn="0" w:lastColumn="0" w:oddVBand="0" w:evenVBand="0" w:oddHBand="1" w:evenHBand="0" w:firstRowFirstColumn="0" w:firstRowLastColumn="0" w:lastRowFirstColumn="0" w:lastRowLastColumn="0"/>
+              <w:rPr>
+                <w:lang w:val="en-US"/>
+              </w:rPr>
+            </w:pPr>
+            <w:r>
+              <w:rPr>
+                <w:lang w:val="en-US"/>
+              </w:rPr>
+              <w:t>Both</w:t>
+            </w:r>
+          </w:p>
+        </w:tc>
+        <w:tc>
+          <w:tcPr>
+            <w:tcW w:w="6580" w:type="dxa"/>
+            <w:tcBorders>
+              <w:left w:val="single" w:sz="4" w:space="0" w:color="auto"/>
+            </w:tcBorders>
+          </w:tcPr>
+          <w:p>
+            <w:pPr>
+              <w:cnfStyle w:val="000000100000" w:firstRow="0" w:lastRow="0" w:firstColumn="0" w:lastColumn="0" w:oddVBand="0" w:evenVBand="0" w:oddHBand="1" w:evenHBand="0" w:firstRowFirstColumn="0" w:firstRowLastColumn="0" w:lastRowFirstColumn="0" w:lastRowLastColumn="0"/>
+              <w:rPr>
+                <w:lang w:val="en-US"/>
+              </w:rPr>
+            </w:pPr>
+            <w:r>
+              <w:rPr>
+                <w:lang w:val="en-US"/>
+              </w:rPr>
+              <w:t>Making test plan</w:t>
+            </w:r>
+          </w:p>
+        </w:tc>
+      </w:tr>
+      <w:tr>
+        <w:tc>
+          <w:tcPr>
+            <w:cnfStyle w:val="001000000000" w:firstRow="0" w:lastRow="0" w:firstColumn="1" w:lastColumn="0" w:oddVBand="0" w:evenVBand="0" w:oddHBand="0" w:evenHBand="0" w:firstRowFirstColumn="0" w:firstRowLastColumn="0" w:lastRowFirstColumn="0" w:lastRowLastColumn="0"/>
+            <w:tcW w:w="804" w:type="dxa"/>
+          </w:tcPr>
+          <w:p>
+            <w:pPr>
+              <w:rPr>
+                <w:lang w:val="en-US"/>
+              </w:rPr>
+            </w:pPr>
+            <w:r>
+              <w:rPr>
+                <w:lang w:val="en-US"/>
+              </w:rPr>
+              <w:t>1</w:t>
+            </w:r>
+          </w:p>
+        </w:tc>
+        <w:tc>
+          <w:tcPr>
+            <w:tcW w:w="1231" w:type="dxa"/>
+            <w:tcBorders>
+              <w:top w:val="single" w:sz="4" w:space="0" w:color="7F7F7F" w:themeColor="text1" w:themeTint="80"/>
+              <w:right w:val="single" w:sz="4" w:space="0" w:color="auto"/>
+            </w:tcBorders>
+          </w:tcPr>
+          <w:p>
+            <w:pPr>
+              <w:cnfStyle w:val="000000000000" w:firstRow="0" w:lastRow="0" w:firstColumn="0" w:lastColumn="0" w:oddVBand="0" w:evenVBand="0" w:oddHBand="0" w:evenHBand="0" w:firstRowFirstColumn="0" w:firstRowLastColumn="0" w:lastRowFirstColumn="0" w:lastRowLastColumn="0"/>
+              <w:rPr>
+                <w:lang w:val="en-US"/>
+              </w:rPr>
+            </w:pPr>
+            <w:r>
+              <w:rPr>
+                <w:lang w:val="en-US"/>
+              </w:rPr>
+              <w:t>Peter</w:t>
+            </w:r>
+          </w:p>
+        </w:tc>
+        <w:tc>
+          <w:tcPr>
+            <w:tcW w:w="6580" w:type="dxa"/>
+            <w:tcBorders>
+              <w:left w:val="single" w:sz="4" w:space="0" w:color="auto"/>
+            </w:tcBorders>
+          </w:tcPr>
+          <w:p>
+            <w:pPr>
+              <w:cnfStyle w:val="000000000000" w:firstRow="0" w:lastRow="0" w:firstColumn="0" w:lastColumn="0" w:oddVBand="0" w:evenVBand="0" w:oddHBand="0" w:evenHBand="0" w:firstRowFirstColumn="0" w:firstRowLastColumn="0" w:lastRowFirstColumn="0" w:lastRowLastColumn="0"/>
+              <w:rPr>
+                <w:lang w:val="en-US"/>
+              </w:rPr>
+            </w:pPr>
+            <w:r>
+              <w:rPr>
+                <w:lang w:val="en-US"/>
+              </w:rPr>
+              <w:t>Making Project Plan, Requirements and Planning</w:t>
+            </w:r>
+          </w:p>
+        </w:tc>
+      </w:tr>
+      <w:tr>
+        <w:trPr>
+          <w:cnfStyle w:val="000000100000" w:firstRow="0" w:lastRow="0" w:firstColumn="0" w:lastColumn="0" w:oddVBand="0" w:evenVBand="0" w:oddHBand="1" w:evenHBand="0" w:firstRowFirstColumn="0" w:firstRowLastColumn="0" w:lastRowFirstColumn="0" w:lastRowLastColumn="0"/>
+        </w:trPr>
+        <w:tc>
+          <w:tcPr>
+            <w:cnfStyle w:val="001000000000" w:firstRow="0" w:lastRow="0" w:firstColumn="1" w:lastColumn="0" w:oddVBand="0" w:evenVBand="0" w:oddHBand="0" w:evenHBand="0" w:firstRowFirstColumn="0" w:firstRowLastColumn="0" w:lastRowFirstColumn="0" w:lastRowLastColumn="0"/>
+            <w:tcW w:w="804" w:type="dxa"/>
+          </w:tcPr>
+          <w:p>
+            <w:pPr>
+              <w:rPr>
+                <w:lang w:val="en-US"/>
+              </w:rPr>
+            </w:pPr>
+            <w:r>
+              <w:rPr>
+                <w:lang w:val="en-US"/>
+              </w:rPr>
+              <w:t>1</w:t>
+            </w:r>
+          </w:p>
+        </w:tc>
+        <w:tc>
+          <w:tcPr>
+            <w:tcW w:w="1231" w:type="dxa"/>
+            <w:tcBorders>
+              <w:right w:val="single" w:sz="4" w:space="0" w:color="auto"/>
+            </w:tcBorders>
+          </w:tcPr>
+          <w:p>
+            <w:pPr>
+              <w:cnfStyle w:val="000000100000" w:firstRow="0" w:lastRow="0" w:firstColumn="0" w:lastColumn="0" w:oddVBand="0" w:evenVBand="0" w:oddHBand="1" w:evenHBand="0" w:firstRowFirstColumn="0" w:firstRowLastColumn="0" w:lastRowFirstColumn="0" w:lastRowLastColumn="0"/>
+              <w:rPr>
+                <w:lang w:val="en-US"/>
+              </w:rPr>
+            </w:pPr>
+            <w:r>
+              <w:rPr>
+                <w:lang w:val="en-US"/>
+              </w:rPr>
+              <w:t>Alexander</w:t>
+            </w:r>
+          </w:p>
+        </w:tc>
+        <w:tc>
+          <w:tcPr>
+            <w:tcW w:w="6580" w:type="dxa"/>
+            <w:tcBorders>
+              <w:left w:val="single" w:sz="4" w:space="0" w:color="auto"/>
+            </w:tcBorders>
+          </w:tcPr>
+          <w:p>
+            <w:pPr>
+              <w:cnfStyle w:val="000000100000" w:firstRow="0" w:lastRow="0" w:firstColumn="0" w:lastColumn="0" w:oddVBand="0" w:evenVBand="0" w:oddHBand="1" w:evenHBand="0" w:firstRowFirstColumn="0" w:firstRowLastColumn="0" w:lastRowFirstColumn="0" w:lastRowLastColumn="0"/>
+              <w:rPr>
+                <w:lang w:val="en-US"/>
+              </w:rPr>
+            </w:pPr>
+            <w:r>
+              <w:rPr>
+                <w:lang w:val="en-US"/>
+              </w:rPr>
+              <w:t>Exam Agreements</w:t>
+            </w:r>
+          </w:p>
+        </w:tc>
+      </w:tr>
+      <w:tr>
+        <w:tc>
+          <w:tcPr>
+            <w:cnfStyle w:val="001000000000" w:firstRow="0" w:lastRow="0" w:firstColumn="1" w:lastColumn="0" w:oddVBand="0" w:evenVBand="0" w:oddHBand="0" w:evenHBand="0" w:firstRowFirstColumn="0" w:firstRowLastColumn="0" w:lastRowFirstColumn="0" w:lastRowLastColumn="0"/>
+            <w:tcW w:w="804" w:type="dxa"/>
+          </w:tcPr>
+          <w:p>
+            <w:pPr>
+              <w:rPr>
+                <w:lang w:val="en-US"/>
+              </w:rPr>
+            </w:pPr>
+            <w:r>
+              <w:rPr>
+                <w:lang w:val="en-US"/>
+              </w:rPr>
+              <w:t>1</w:t>
+            </w:r>
+          </w:p>
+        </w:tc>
+        <w:tc>
+          <w:tcPr>
+            <w:tcW w:w="1231" w:type="dxa"/>
+            <w:tcBorders>
+              <w:right w:val="single" w:sz="4" w:space="0" w:color="auto"/>
+            </w:tcBorders>
+          </w:tcPr>
+          <w:p>
+            <w:pPr>
+              <w:cnfStyle w:val="000000000000" w:firstRow="0" w:lastRow="0" w:firstColumn="0" w:lastColumn="0" w:oddVBand="0" w:evenVBand="0" w:oddHBand="0" w:evenHBand="0" w:firstRowFirstColumn="0" w:firstRowLastColumn="0" w:lastRowFirstColumn="0" w:lastRowLastColumn="0"/>
+              <w:rPr>
+                <w:lang w:val="en-US"/>
+              </w:rPr>
+            </w:pPr>
+            <w:r>
+              <w:rPr>
+                <w:lang w:val="en-US"/>
+              </w:rPr>
+              <w:t>Both</w:t>
+            </w:r>
+          </w:p>
+        </w:tc>
+        <w:tc>
+          <w:tcPr>
+            <w:tcW w:w="6580" w:type="dxa"/>
+            <w:tcBorders>
+              <w:left w:val="single" w:sz="4" w:space="0" w:color="auto"/>
+            </w:tcBorders>
+          </w:tcPr>
+          <w:p>
+            <w:pPr>
+              <w:cnfStyle w:val="000000000000" w:firstRow="0" w:lastRow="0" w:firstColumn="0" w:lastColumn="0" w:oddVBand="0" w:evenVBand="0" w:oddHBand="0" w:evenHBand="0" w:firstRowFirstColumn="0" w:firstRowLastColumn="0" w:lastRowFirstColumn="0" w:lastRowLastColumn="0"/>
+              <w:rPr>
+                <w:lang w:val="en-US"/>
+              </w:rPr>
+            </w:pPr>
+            <w:r>
+              <w:rPr>
+                <w:lang w:val="en-US"/>
+              </w:rPr>
+              <w:t>Technical and Functional Design</w:t>
+            </w:r>
+          </w:p>
+        </w:tc>
+      </w:tr>
+      <w:tr>
+        <w:trPr>
+          <w:cnfStyle w:val="000000100000" w:firstRow="0" w:lastRow="0" w:firstColumn="0" w:lastColumn="0" w:oddVBand="0" w:evenVBand="0" w:oddHBand="1" w:evenHBand="0" w:firstRowFirstColumn="0" w:firstRowLastColumn="0" w:lastRowFirstColumn="0" w:lastRowLastColumn="0"/>
+        </w:trPr>
+        <w:tc>
+          <w:tcPr>
+            <w:cnfStyle w:val="001000000000" w:firstRow="0" w:lastRow="0" w:firstColumn="1" w:lastColumn="0" w:oddVBand="0" w:evenVBand="0" w:oddHBand="0" w:evenHBand="0" w:firstRowFirstColumn="0" w:firstRowLastColumn="0" w:lastRowFirstColumn="0" w:lastRowLastColumn="0"/>
+            <w:tcW w:w="804" w:type="dxa"/>
+          </w:tcPr>
+          <w:p>
+            <w:pPr>
+              <w:rPr>
+                <w:lang w:val="en-US"/>
+              </w:rPr>
+            </w:pPr>
+            <w:r>
+              <w:rPr>
+                <w:lang w:val="en-US"/>
+              </w:rPr>
+              <w:t>1</w:t>
+            </w:r>
+          </w:p>
+        </w:tc>
+        <w:tc>
+          <w:tcPr>
+            <w:tcW w:w="1231" w:type="dxa"/>
+            <w:tcBorders>
+              <w:right w:val="single" w:sz="4" w:space="0" w:color="auto"/>
+            </w:tcBorders>
+          </w:tcPr>
+          <w:p>
+            <w:pPr>
+              <w:cnfStyle w:val="000000100000" w:firstRow="0" w:lastRow="0" w:firstColumn="0" w:lastColumn="0" w:oddVBand="0" w:evenVBand="0" w:oddHBand="1" w:evenHBand="0" w:firstRowFirstColumn="0" w:firstRowLastColumn="0" w:lastRowFirstColumn="0" w:lastRowLastColumn="0"/>
+              <w:rPr>
+                <w:lang w:val="en-US"/>
+              </w:rPr>
+            </w:pPr>
+            <w:r>
+              <w:rPr>
+                <w:lang w:val="en-US"/>
+              </w:rPr>
+              <w:t>Alexander</w:t>
+            </w:r>
+          </w:p>
+        </w:tc>
+        <w:tc>
+          <w:tcPr>
+            <w:tcW w:w="6580" w:type="dxa"/>
+            <w:tcBorders>
+              <w:left w:val="single" w:sz="4" w:space="0" w:color="auto"/>
+            </w:tcBorders>
+          </w:tcPr>
+          <w:p>
+            <w:pPr>
+              <w:cnfStyle w:val="000000100000" w:firstRow="0" w:lastRow="0" w:firstColumn="0" w:lastColumn="0" w:oddVBand="0" w:evenVBand="0" w:oddHBand="1" w:evenHBand="0" w:firstRowFirstColumn="0" w:firstRowLastColumn="0" w:lastRowFirstColumn="0" w:lastRowLastColumn="0"/>
+              <w:rPr>
+                <w:lang w:val="en-US"/>
+              </w:rPr>
+            </w:pPr>
+            <w:r>
+              <w:rPr>
+                <w:lang w:val="en-US"/>
+              </w:rPr>
+              <w:t>Making Wireframes</w:t>
+            </w:r>
+          </w:p>
+        </w:tc>
+      </w:tr>
+      <w:tr>
+        <w:tc>
+          <w:tcPr>
+            <w:cnfStyle w:val="001000000000" w:firstRow="0" w:lastRow="0" w:firstColumn="1" w:lastColumn="0" w:oddVBand="0" w:evenVBand="0" w:oddHBand="0" w:evenHBand="0" w:firstRowFirstColumn="0" w:firstRowLastColumn="0" w:lastRowFirstColumn="0" w:lastRowLastColumn="0"/>
+            <w:tcW w:w="804" w:type="dxa"/>
+          </w:tcPr>
+          <w:p>
+            <w:pPr>
+              <w:rPr>
+                <w:lang w:val="en-US"/>
+              </w:rPr>
+            </w:pPr>
+            <w:r>
+              <w:rPr>
+                <w:lang w:val="en-US"/>
+              </w:rPr>
+              <w:t>1</w:t>
+            </w:r>
+          </w:p>
+        </w:tc>
+        <w:tc>
+          <w:tcPr>
+            <w:tcW w:w="1231" w:type="dxa"/>
+            <w:tcBorders>
+              <w:right w:val="single" w:sz="4" w:space="0" w:color="auto"/>
+            </w:tcBorders>
+          </w:tcPr>
+          <w:p>
+            <w:pPr>
+              <w:cnfStyle w:val="000000000000" w:firstRow="0" w:lastRow="0" w:firstColumn="0" w:lastColumn="0" w:oddVBand="0" w:evenVBand="0" w:oddHBand="0" w:evenHBand="0" w:firstRowFirstColumn="0" w:firstRowLastColumn="0" w:lastRowFirstColumn="0" w:lastRowLastColumn="0"/>
+              <w:rPr>
+                <w:lang w:val="en-US"/>
+              </w:rPr>
+            </w:pPr>
+            <w:r>
+              <w:rPr>
+                <w:lang w:val="en-US"/>
+              </w:rPr>
+              <w:t>Both</w:t>
+            </w:r>
+          </w:p>
+        </w:tc>
+        <w:tc>
+          <w:tcPr>
+            <w:tcW w:w="6580" w:type="dxa"/>
+            <w:tcBorders>
+              <w:left w:val="single" w:sz="4" w:space="0" w:color="auto"/>
+            </w:tcBorders>
+          </w:tcPr>
+          <w:p>
+            <w:pPr>
+              <w:cnfStyle w:val="000000000000" w:firstRow="0" w:lastRow="0" w:firstColumn="0" w:lastColumn="0" w:oddVBand="0" w:evenVBand="0" w:oddHBand="0" w:evenHBand="0" w:firstRowFirstColumn="0" w:firstRowLastColumn="0" w:lastRowFirstColumn="0" w:lastRowLastColumn="0"/>
+              <w:rPr>
+                <w:lang w:val="en-US"/>
+              </w:rPr>
+            </w:pPr>
+            <w:r>
+              <w:rPr>
+                <w:lang w:val="en-US"/>
+              </w:rPr>
+              <w:t>Making Flowcharts</w:t>
+            </w:r>
+          </w:p>
+        </w:tc>
+      </w:tr>
+      <w:tr>
+        <w:trPr>
+          <w:cnfStyle w:val="000000100000" w:firstRow="0" w:lastRow="0" w:firstColumn="0" w:lastColumn="0" w:oddVBand="0" w:evenVBand="0" w:oddHBand="1" w:evenHBand="0" w:firstRowFirstColumn="0" w:firstRowLastColumn="0" w:lastRowFirstColumn="0" w:lastRowLastColumn="0"/>
+        </w:trPr>
+        <w:tc>
+          <w:tcPr>
+            <w:cnfStyle w:val="001000000000" w:firstRow="0" w:lastRow="0" w:firstColumn="1" w:lastColumn="0" w:oddVBand="0" w:evenVBand="0" w:oddHBand="0" w:evenHBand="0" w:firstRowFirstColumn="0" w:firstRowLastColumn="0" w:lastRowFirstColumn="0" w:lastRowLastColumn="0"/>
+            <w:tcW w:w="804" w:type="dxa"/>
+          </w:tcPr>
+          <w:p>
+            <w:pPr>
+              <w:rPr>
+                <w:lang w:val="en-US"/>
+              </w:rPr>
+            </w:pPr>
+            <w:r>
+              <w:rPr>
+                <w:lang w:val="en-US"/>
+              </w:rPr>
+              <w:t>2</w:t>
+            </w:r>
+          </w:p>
+        </w:tc>
+        <w:tc>
+          <w:tcPr>
+            <w:tcW w:w="1231" w:type="dxa"/>
+            <w:tcBorders>
+              <w:right w:val="single" w:sz="4" w:space="0" w:color="auto"/>
+            </w:tcBorders>
+          </w:tcPr>
+          <w:p>
+            <w:pPr>
+              <w:cnfStyle w:val="000000100000" w:firstRow="0" w:lastRow="0" w:firstColumn="0" w:lastColumn="0" w:oddVBand="0" w:evenVBand="0" w:oddHBand="1" w:evenHBand="0" w:firstRowFirstColumn="0" w:firstRowLastColumn="0" w:lastRowFirstColumn="0" w:lastRowLastColumn="0"/>
+              <w:rPr>
+                <w:lang w:val="en-US"/>
+              </w:rPr>
+            </w:pPr>
+            <w:r>
+              <w:rPr>
+                <w:lang w:val="en-US"/>
+              </w:rPr>
+              <w:t>Alexander</w:t>
+            </w:r>
+          </w:p>
+        </w:tc>
+        <w:tc>
+          <w:tcPr>
+            <w:tcW w:w="6580" w:type="dxa"/>
+            <w:tcBorders>
+              <w:left w:val="single" w:sz="4" w:space="0" w:color="auto"/>
+            </w:tcBorders>
+          </w:tcPr>
+          <w:p>
+            <w:pPr>
+              <w:cnfStyle w:val="000000100000" w:firstRow="0" w:lastRow="0" w:firstColumn="0" w:lastColumn="0" w:oddVBand="0" w:evenVBand="0" w:oddHBand="1" w:evenHBand="0" w:firstRowFirstColumn="0" w:firstRowLastColumn="0" w:lastRowFirstColumn="0" w:lastRowLastColumn="0"/>
+              <w:rPr>
+                <w:lang w:val="en-US"/>
+              </w:rPr>
+            </w:pPr>
+            <w:r>
+              <w:rPr>
+                <w:lang w:val="en-US"/>
+              </w:rPr>
+              <w:t>World Generation</w:t>
+            </w:r>
+          </w:p>
+        </w:tc>
+      </w:tr>
+      <w:tr>
+        <w:tc>
+          <w:tcPr>
+            <w:cnfStyle w:val="001000000000" w:firstRow="0" w:lastRow="0" w:firstColumn="1" w:lastColumn="0" w:oddVBand="0" w:evenVBand="0" w:oddHBand="0" w:evenHBand="0" w:firstRowFirstColumn="0" w:firstRowLastColumn="0" w:lastRowFirstColumn="0" w:lastRowLastColumn="0"/>
+            <w:tcW w:w="804" w:type="dxa"/>
+          </w:tcPr>
+          <w:p>
+            <w:pPr>
+              <w:rPr>
+                <w:lang w:val="en-US"/>
+              </w:rPr>
+            </w:pPr>
+            <w:r>
+              <w:rPr>
+                <w:lang w:val="en-US"/>
+              </w:rPr>
+              <w:t>2</w:t>
+            </w:r>
+          </w:p>
+        </w:tc>
+        <w:tc>
+          <w:tcPr>
+            <w:tcW w:w="1231" w:type="dxa"/>
+            <w:tcBorders>
+              <w:right w:val="single" w:sz="4" w:space="0" w:color="auto"/>
+            </w:tcBorders>
+          </w:tcPr>
+          <w:p>
+            <w:pPr>
+              <w:cnfStyle w:val="000000000000" w:firstRow="0" w:lastRow="0" w:firstColumn="0" w:lastColumn="0" w:oddVBand="0" w:evenVBand="0" w:oddHBand="0" w:evenHBand="0" w:firstRowFirstColumn="0" w:firstRowLastColumn="0" w:lastRowFirstColumn="0" w:lastRowLastColumn="0"/>
+              <w:rPr>
+                <w:lang w:val="en-US"/>
+              </w:rPr>
+            </w:pPr>
+            <w:r>
+              <w:rPr>
+                <w:lang w:val="en-US"/>
+              </w:rPr>
+              <w:t>Peter</w:t>
+            </w:r>
+          </w:p>
+        </w:tc>
+        <w:tc>
+          <w:tcPr>
+            <w:tcW w:w="6580" w:type="dxa"/>
+            <w:tcBorders>
+              <w:left w:val="single" w:sz="4" w:space="0" w:color="auto"/>
+            </w:tcBorders>
+          </w:tcPr>
+          <w:p>
+            <w:pPr>
+              <w:cnfStyle w:val="000000000000" w:firstRow="0" w:lastRow="0" w:firstColumn="0" w:lastColumn="0" w:oddVBand="0" w:evenVBand="0" w:oddHBand="0" w:evenHBand="0" w:firstRowFirstColumn="0" w:firstRowLastColumn="0" w:lastRowFirstColumn="0" w:lastRowLastColumn="0"/>
+              <w:rPr>
+                <w:lang w:val="en-US"/>
+              </w:rPr>
+            </w:pPr>
+            <w:r>
+              <w:rPr>
+                <w:lang w:val="en-US"/>
+              </w:rPr>
+              <w:t>Battle System</w:t>
+            </w:r>
+          </w:p>
+        </w:tc>
+      </w:tr>
+      <w:tr>
+        <w:trPr>
+          <w:cnfStyle w:val="000000100000" w:firstRow="0" w:lastRow="0" w:firstColumn="0" w:lastColumn="0" w:oddVBand="0" w:evenVBand="0" w:oddHBand="1" w:evenHBand="0" w:firstRowFirstColumn="0" w:firstRowLastColumn="0" w:lastRowFirstColumn="0" w:lastRowLastColumn="0"/>
+        </w:trPr>
+        <w:tc>
+          <w:tcPr>
+            <w:cnfStyle w:val="001000000000" w:firstRow="0" w:lastRow="0" w:firstColumn="1" w:lastColumn="0" w:oddVBand="0" w:evenVBand="0" w:oddHBand="0" w:evenHBand="0" w:firstRowFirstColumn="0" w:firstRowLastColumn="0" w:lastRowFirstColumn="0" w:lastRowLastColumn="0"/>
+            <w:tcW w:w="804" w:type="dxa"/>
+          </w:tcPr>
+          <w:p>
+            <w:pPr>
+              <w:rPr>
+                <w:lang w:val="en-US"/>
+              </w:rPr>
+            </w:pPr>
+            <w:r>
+              <w:rPr>
+                <w:lang w:val="en-US"/>
+              </w:rPr>
+              <w:t>2</w:t>
+            </w:r>
+          </w:p>
+        </w:tc>
+        <w:tc>
+          <w:tcPr>
+            <w:tcW w:w="1231" w:type="dxa"/>
+            <w:tcBorders>
+              <w:right w:val="single" w:sz="4" w:space="0" w:color="auto"/>
+            </w:tcBorders>
+          </w:tcPr>
+          <w:p>
+            <w:pPr>
+              <w:cnfStyle w:val="000000100000" w:firstRow="0" w:lastRow="0" w:firstColumn="0" w:lastColumn="0" w:oddVBand="0" w:evenVBand="0" w:oddHBand="1" w:evenHBand="0" w:firstRowFirstColumn="0" w:firstRowLastColumn="0" w:lastRowFirstColumn="0" w:lastRowLastColumn="0"/>
+              <w:rPr>
+                <w:lang w:val="en-US"/>
+              </w:rPr>
+            </w:pPr>
+            <w:r>
+              <w:rPr>
+                <w:lang w:val="en-US"/>
+              </w:rPr>
+              <w:t>Peter</w:t>
+            </w:r>
+          </w:p>
+        </w:tc>
+        <w:tc>
+          <w:tcPr>
+            <w:tcW w:w="6580" w:type="dxa"/>
+            <w:tcBorders>
+              <w:left w:val="single" w:sz="4" w:space="0" w:color="auto"/>
+            </w:tcBorders>
+          </w:tcPr>
+          <w:p>
+            <w:pPr>
+              <w:cnfStyle w:val="000000100000" w:firstRow="0" w:lastRow="0" w:firstColumn="0" w:lastColumn="0" w:oddVBand="0" w:evenVBand="0" w:oddHBand="1" w:evenHBand="0" w:firstRowFirstColumn="0" w:firstRowLastColumn="0" w:lastRowFirstColumn="0" w:lastRowLastColumn="0"/>
+              <w:rPr>
+                <w:lang w:val="en-US"/>
+              </w:rPr>
+            </w:pPr>
+            <w:r>
+              <w:rPr>
+                <w:lang w:val="en-US"/>
+              </w:rPr>
+              <w:t>Player Stats</w:t>
+            </w:r>
+          </w:p>
+        </w:tc>
+      </w:tr>
+      <w:tr>
+        <w:tc>
+          <w:tcPr>
+            <w:cnfStyle w:val="001000000000" w:firstRow="0" w:lastRow="0" w:firstColumn="1" w:lastColumn="0" w:oddVBand="0" w:evenVBand="0" w:oddHBand="0" w:evenHBand="0" w:firstRowFirstColumn="0" w:firstRowLastColumn="0" w:lastRowFirstColumn="0" w:lastRowLastColumn="0"/>
+            <w:tcW w:w="804" w:type="dxa"/>
+          </w:tcPr>
+          <w:p>
+            <w:pPr>
+              <w:rPr>
+                <w:lang w:val="en-US"/>
+              </w:rPr>
+            </w:pPr>
+            <w:r>
+              <w:rPr>
+                <w:lang w:val="en-US"/>
+              </w:rPr>
+              <w:t>3</w:t>
+            </w:r>
+          </w:p>
+        </w:tc>
+        <w:tc>
+          <w:tcPr>
+            <w:tcW w:w="1231" w:type="dxa"/>
+            <w:tcBorders>
+              <w:right w:val="single" w:sz="4" w:space="0" w:color="auto"/>
+            </w:tcBorders>
+          </w:tcPr>
+          <w:p>
+            <w:pPr>
+              <w:cnfStyle w:val="000000000000" w:firstRow="0" w:lastRow="0" w:firstColumn="0" w:lastColumn="0" w:oddVBand="0" w:evenVBand="0" w:oddHBand="0" w:evenHBand="0" w:firstRowFirstColumn="0" w:firstRowLastColumn="0" w:lastRowFirstColumn="0" w:lastRowLastColumn="0"/>
+              <w:rPr>
+                <w:lang w:val="en-US"/>
+              </w:rPr>
+            </w:pPr>
+            <w:r>
+              <w:rPr>
+                <w:lang w:val="en-US"/>
+              </w:rPr>
+              <w:t>Peter</w:t>
+            </w:r>
+          </w:p>
+        </w:tc>
+        <w:tc>
+          <w:tcPr>
+            <w:tcW w:w="6580" w:type="dxa"/>
+            <w:tcBorders>
+              <w:left w:val="single" w:sz="4" w:space="0" w:color="auto"/>
+            </w:tcBorders>
+          </w:tcPr>
+          <w:p>
+            <w:pPr>
+              <w:cnfStyle w:val="000000000000" w:firstRow="0" w:lastRow="0" w:firstColumn="0" w:lastColumn="0" w:oddVBand="0" w:evenVBand="0" w:oddHBand="0" w:evenHBand="0" w:firstRowFirstColumn="0" w:firstRowLastColumn="0" w:lastRowFirstColumn="0" w:lastRowLastColumn="0"/>
+              <w:rPr>
+                <w:lang w:val="en-US"/>
+              </w:rPr>
+            </w:pPr>
+            <w:r>
+              <w:rPr>
+                <w:lang w:val="en-US"/>
+              </w:rPr>
+              <w:t>Character Creation</w:t>
+            </w:r>
+          </w:p>
+        </w:tc>
+      </w:tr>
+      <w:tr>
+        <w:trPr>
+          <w:cnfStyle w:val="000000100000" w:firstRow="0" w:lastRow="0" w:firstColumn="0" w:lastColumn="0" w:oddVBand="0" w:evenVBand="0" w:oddHBand="1" w:evenHBand="0" w:firstRowFirstColumn="0" w:firstRowLastColumn="0" w:lastRowFirstColumn="0" w:lastRowLastColumn="0"/>
+        </w:trPr>
+        <w:tc>
+          <w:tcPr>
+            <w:cnfStyle w:val="001000000000" w:firstRow="0" w:lastRow="0" w:firstColumn="1" w:lastColumn="0" w:oddVBand="0" w:evenVBand="0" w:oddHBand="0" w:evenHBand="0" w:firstRowFirstColumn="0" w:firstRowLastColumn="0" w:lastRowFirstColumn="0" w:lastRowLastColumn="0"/>
+            <w:tcW w:w="804" w:type="dxa"/>
+          </w:tcPr>
+          <w:p>
+            <w:pPr>
+              <w:rPr>
+                <w:lang w:val="en-US"/>
+              </w:rPr>
+            </w:pPr>
+            <w:r>
+              <w:rPr>
+                <w:lang w:val="en-US"/>
+              </w:rPr>
+              <w:t>3</w:t>
+            </w:r>
+          </w:p>
+        </w:tc>
+        <w:tc>
+          <w:tcPr>
+            <w:tcW w:w="1231" w:type="dxa"/>
+            <w:tcBorders>
+              <w:right w:val="single" w:sz="4" w:space="0" w:color="auto"/>
+            </w:tcBorders>
+          </w:tcPr>
+          <w:p>
+            <w:pPr>
+              <w:cnfStyle w:val="000000100000" w:firstRow="0" w:lastRow="0" w:firstColumn="0" w:lastColumn="0" w:oddVBand="0" w:evenVBand="0" w:oddHBand="1" w:evenHBand="0" w:firstRowFirstColumn="0" w:firstRowLastColumn="0" w:lastRowFirstColumn="0" w:lastRowLastColumn="0"/>
+              <w:rPr>
+                <w:lang w:val="en-US"/>
+              </w:rPr>
+            </w:pPr>
+            <w:r>
+              <w:rPr>
+                <w:lang w:val="en-US"/>
+              </w:rPr>
+              <w:t>Alexander</w:t>
+            </w:r>
+          </w:p>
+        </w:tc>
+        <w:tc>
+          <w:tcPr>
+            <w:tcW w:w="6580" w:type="dxa"/>
+            <w:tcBorders>
+              <w:left w:val="single" w:sz="4" w:space="0" w:color="auto"/>
+            </w:tcBorders>
+          </w:tcPr>
+          <w:p>
+            <w:pPr>
+              <w:cnfStyle w:val="000000100000" w:firstRow="0" w:lastRow="0" w:firstColumn="0" w:lastColumn="0" w:oddVBand="0" w:evenVBand="0" w:oddHBand="1" w:evenHBand="0" w:firstRowFirstColumn="0" w:firstRowLastColumn="0" w:lastRowFirstColumn="0" w:lastRowLastColumn="0"/>
+              <w:rPr>
+                <w:lang w:val="en-US"/>
+              </w:rPr>
+            </w:pPr>
+            <w:r>
+              <w:rPr>
+                <w:lang w:val="en-US"/>
+              </w:rPr>
+              <w:t>Menu’s</w:t>
+            </w:r>
+          </w:p>
+        </w:tc>
+      </w:tr>
+      <w:tr>
+        <w:tc>
+          <w:tcPr>
+            <w:cnfStyle w:val="001000000000" w:firstRow="0" w:lastRow="0" w:firstColumn="1" w:lastColumn="0" w:oddVBand="0" w:evenVBand="0" w:oddHBand="0" w:evenHBand="0" w:firstRowFirstColumn="0" w:firstRowLastColumn="0" w:lastRowFirstColumn="0" w:lastRowLastColumn="0"/>
+            <w:tcW w:w="804" w:type="dxa"/>
+          </w:tcPr>
+          <w:p>
+            <w:pPr>
+              <w:rPr>
+                <w:lang w:val="en-US"/>
+              </w:rPr>
+            </w:pPr>
+            <w:r>
+              <w:rPr>
+                <w:lang w:val="en-US"/>
+              </w:rPr>
+              <w:t>3</w:t>
+            </w:r>
+          </w:p>
+        </w:tc>
+        <w:tc>
+          <w:tcPr>
+            <w:tcW w:w="1231" w:type="dxa"/>
+            <w:tcBorders>
+              <w:right w:val="single" w:sz="4" w:space="0" w:color="auto"/>
+            </w:tcBorders>
+          </w:tcPr>
+          <w:p>
+            <w:pPr>
+              <w:cnfStyle w:val="000000000000" w:firstRow="0" w:lastRow="0" w:firstColumn="0" w:lastColumn="0" w:oddVBand="0" w:evenVBand="0" w:oddHBand="0" w:evenHBand="0" w:firstRowFirstColumn="0" w:firstRowLastColumn="0" w:lastRowFirstColumn="0" w:lastRowLastColumn="0"/>
+              <w:rPr>
+                <w:lang w:val="en-US"/>
+              </w:rPr>
+            </w:pPr>
+            <w:r>
+              <w:rPr>
+                <w:lang w:val="en-US"/>
+              </w:rPr>
+              <w:t>Both</w:t>
+            </w:r>
+          </w:p>
+        </w:tc>
+        <w:tc>
+          <w:tcPr>
+            <w:tcW w:w="6580" w:type="dxa"/>
+            <w:tcBorders>
+              <w:left w:val="single" w:sz="4" w:space="0" w:color="auto"/>
+            </w:tcBorders>
+          </w:tcPr>
+          <w:p>
+            <w:pPr>
+              <w:cnfStyle w:val="000000000000" w:firstRow="0" w:lastRow="0" w:firstColumn="0" w:lastColumn="0" w:oddVBand="0" w:evenVBand="0" w:oddHBand="0" w:evenHBand="0" w:firstRowFirstColumn="0" w:firstRowLastColumn="0" w:lastRowFirstColumn="0" w:lastRowLastColumn="0"/>
+              <w:rPr>
+                <w:lang w:val="en-US"/>
+              </w:rPr>
+            </w:pPr>
+            <w:r>
+              <w:rPr>
+                <w:lang w:val="en-US"/>
+              </w:rPr>
+              <w:t>Custom Content</w:t>
+            </w:r>
+          </w:p>
+        </w:tc>
+      </w:tr>
+      <w:tr>
+        <w:trPr>
+          <w:cnfStyle w:val="000000100000" w:firstRow="0" w:lastRow="0" w:firstColumn="0" w:lastColumn="0" w:oddVBand="0" w:evenVBand="0" w:oddHBand="1" w:evenHBand="0" w:firstRowFirstColumn="0" w:firstRowLastColumn="0" w:lastRowFirstColumn="0" w:lastRowLastColumn="0"/>
+        </w:trPr>
+        <w:tc>
+          <w:tcPr>
+            <w:cnfStyle w:val="001000000000" w:firstRow="0" w:lastRow="0" w:firstColumn="1" w:lastColumn="0" w:oddVBand="0" w:evenVBand="0" w:oddHBand="0" w:evenHBand="0" w:firstRowFirstColumn="0" w:firstRowLastColumn="0" w:lastRowFirstColumn="0" w:lastRowLastColumn="0"/>
+            <w:tcW w:w="804" w:type="dxa"/>
+          </w:tcPr>
+          <w:p>
+            <w:pPr>
+              <w:rPr>
+                <w:lang w:val="en-US"/>
+              </w:rPr>
+            </w:pPr>
+            <w:r>
+              <w:rPr>
+                <w:lang w:val="en-US"/>
+              </w:rPr>
+              <w:t>4</w:t>
+            </w:r>
+          </w:p>
+        </w:tc>
+        <w:tc>
+          <w:tcPr>
+            <w:tcW w:w="1231" w:type="dxa"/>
+            <w:tcBorders>
+              <w:right w:val="single" w:sz="4" w:space="0" w:color="auto"/>
+            </w:tcBorders>
+          </w:tcPr>
+          <w:p>
+            <w:pPr>
+              <w:cnfStyle w:val="000000100000" w:firstRow="0" w:lastRow="0" w:firstColumn="0" w:lastColumn="0" w:oddVBand="0" w:evenVBand="0" w:oddHBand="1" w:evenHBand="0" w:firstRowFirstColumn="0" w:firstRowLastColumn="0" w:lastRowFirstColumn="0" w:lastRowLastColumn="0"/>
+              <w:rPr>
+                <w:lang w:val="en-US"/>
+              </w:rPr>
+            </w:pPr>
+            <w:r>
+              <w:rPr>
+                <w:lang w:val="en-US"/>
+              </w:rPr>
+              <w:t>Peter</w:t>
+            </w:r>
+          </w:p>
+        </w:tc>
+        <w:tc>
+          <w:tcPr>
+            <w:tcW w:w="6580" w:type="dxa"/>
+            <w:tcBorders>
+              <w:left w:val="single" w:sz="4" w:space="0" w:color="auto"/>
+            </w:tcBorders>
+          </w:tcPr>
+          <w:p>
+            <w:pPr>
+              <w:cnfStyle w:val="000000100000" w:firstRow="0" w:lastRow="0" w:firstColumn="0" w:lastColumn="0" w:oddVBand="0" w:evenVBand="0" w:oddHBand="1" w:evenHBand="0" w:firstRowFirstColumn="0" w:firstRowLastColumn="0" w:lastRowFirstColumn="0" w:lastRowLastColumn="0"/>
+              <w:rPr>
+                <w:lang w:val="en-US"/>
+              </w:rPr>
+            </w:pPr>
+            <w:r>
+              <w:rPr>
+                <w:lang w:val="en-US"/>
+              </w:rPr>
+              <w:t>Inventory System</w:t>
+            </w:r>
+          </w:p>
+        </w:tc>
+      </w:tr>
+      <w:tr>
+        <w:tc>
+          <w:tcPr>
+            <w:cnfStyle w:val="001000000000" w:firstRow="0" w:lastRow="0" w:firstColumn="1" w:lastColumn="0" w:oddVBand="0" w:evenVBand="0" w:oddHBand="0" w:evenHBand="0" w:firstRowFirstColumn="0" w:firstRowLastColumn="0" w:lastRowFirstColumn="0" w:lastRowLastColumn="0"/>
+            <w:tcW w:w="804" w:type="dxa"/>
+          </w:tcPr>
+          <w:p>
+            <w:pPr>
+              <w:rPr>
+                <w:lang w:val="en-US"/>
+              </w:rPr>
+            </w:pPr>
+            <w:r>
+              <w:rPr>
+                <w:lang w:val="en-US"/>
+              </w:rPr>
+              <w:t>4</w:t>
+            </w:r>
+          </w:p>
+        </w:tc>
+        <w:tc>
+          <w:tcPr>
+            <w:tcW w:w="1231" w:type="dxa"/>
+            <w:tcBorders>
+              <w:right w:val="single" w:sz="4" w:space="0" w:color="auto"/>
+            </w:tcBorders>
+          </w:tcPr>
+          <w:p>
+            <w:pPr>
+              <w:cnfStyle w:val="000000000000" w:firstRow="0" w:lastRow="0" w:firstColumn="0" w:lastColumn="0" w:oddVBand="0" w:evenVBand="0" w:oddHBand="0" w:evenHBand="0" w:firstRowFirstColumn="0" w:firstRowLastColumn="0" w:lastRowFirstColumn="0" w:lastRowLastColumn="0"/>
+              <w:rPr>
+                <w:lang w:val="en-US"/>
+              </w:rPr>
+            </w:pPr>
+            <w:r>
+              <w:rPr>
+                <w:lang w:val="en-US"/>
+              </w:rPr>
+              <w:t>Alexander</w:t>
+            </w:r>
+          </w:p>
+        </w:tc>
+        <w:tc>
+          <w:tcPr>
+            <w:tcW w:w="6580" w:type="dxa"/>
+            <w:tcBorders>
+              <w:left w:val="single" w:sz="4" w:space="0" w:color="auto"/>
+            </w:tcBorders>
+          </w:tcPr>
+          <w:p>
+            <w:pPr>
+              <w:cnfStyle w:val="000000000000" w:firstRow="0" w:lastRow="0" w:firstColumn="0" w:lastColumn="0" w:oddVBand="0" w:evenVBand="0" w:oddHBand="0" w:evenHBand="0" w:firstRowFirstColumn="0" w:firstRowLastColumn="0" w:lastRowFirstColumn="0" w:lastRowLastColumn="0"/>
+              <w:rPr>
+                <w:lang w:val="en-US"/>
+              </w:rPr>
+            </w:pPr>
+            <w:r>
+              <w:rPr>
+                <w:lang w:val="en-US"/>
+              </w:rPr>
+              <w:t>Refine World Generation</w:t>
+            </w:r>
+          </w:p>
+        </w:tc>
+      </w:tr>
+      <w:tr>
+        <w:trPr>
+          <w:cnfStyle w:val="000000100000" w:firstRow="0" w:lastRow="0" w:firstColumn="0" w:lastColumn="0" w:oddVBand="0" w:evenVBand="0" w:oddHBand="1" w:evenHBand="0" w:firstRowFirstColumn="0" w:firstRowLastColumn="0" w:lastRowFirstColumn="0" w:lastRowLastColumn="0"/>
+        </w:trPr>
+        <w:tc>
+          <w:tcPr>
+            <w:cnfStyle w:val="001000000000" w:firstRow="0" w:lastRow="0" w:firstColumn="1" w:lastColumn="0" w:oddVBand="0" w:evenVBand="0" w:oddHBand="0" w:evenHBand="0" w:firstRowFirstColumn="0" w:firstRowLastColumn="0" w:lastRowFirstColumn="0" w:lastRowLastColumn="0"/>
+            <w:tcW w:w="804" w:type="dxa"/>
+          </w:tcPr>
+          <w:p>
+            <w:pPr>
+              <w:rPr>
+                <w:lang w:val="en-US"/>
+              </w:rPr>
+            </w:pPr>
+            <w:r>
+              <w:rPr>
+                <w:lang w:val="en-US"/>
+              </w:rPr>
+              <w:t>4</w:t>
+            </w:r>
+          </w:p>
+        </w:tc>
+        <w:tc>
+          <w:tcPr>
+            <w:tcW w:w="1231" w:type="dxa"/>
+            <w:tcBorders>
+              <w:right w:val="single" w:sz="4" w:space="0" w:color="auto"/>
+            </w:tcBorders>
+          </w:tcPr>
+          <w:p>
+            <w:pPr>
+              <w:cnfStyle w:val="000000100000" w:firstRow="0" w:lastRow="0" w:firstColumn="0" w:lastColumn="0" w:oddVBand="0" w:evenVBand="0" w:oddHBand="1" w:evenHBand="0" w:firstRowFirstColumn="0" w:firstRowLastColumn="0" w:lastRowFirstColumn="0" w:lastRowLastColumn="0"/>
+              <w:rPr>
+                <w:lang w:val="en-US"/>
+              </w:rPr>
+            </w:pPr>
+            <w:r>
+              <w:rPr>
+                <w:lang w:val="en-US"/>
+              </w:rPr>
+              <w:t>Peter</w:t>
+            </w:r>
+          </w:p>
+        </w:tc>
+        <w:tc>
+          <w:tcPr>
+            <w:tcW w:w="6580" w:type="dxa"/>
+            <w:tcBorders>
+              <w:left w:val="single" w:sz="4" w:space="0" w:color="auto"/>
+            </w:tcBorders>
+          </w:tcPr>
+          <w:p>
+            <w:pPr>
+              <w:cnfStyle w:val="000000100000" w:firstRow="0" w:lastRow="0" w:firstColumn="0" w:lastColumn="0" w:oddVBand="0" w:evenVBand="0" w:oddHBand="1" w:evenHBand="0" w:firstRowFirstColumn="0" w:firstRowLastColumn="0" w:lastRowFirstColumn="0" w:lastRowLastColumn="0"/>
+              <w:rPr>
+                <w:lang w:val="en-US"/>
+              </w:rPr>
+            </w:pPr>
+            <w:r>
+              <w:rPr>
+                <w:lang w:val="en-US"/>
+              </w:rPr>
+              <w:t>Refine Battle System and Player Stats</w:t>
+            </w:r>
+          </w:p>
+        </w:tc>
+      </w:tr>
+      <w:tr>
+        <w:tc>
+          <w:tcPr>
+            <w:cnfStyle w:val="001000000000" w:firstRow="0" w:lastRow="0" w:firstColumn="1" w:lastColumn="0" w:oddVBand="0" w:evenVBand="0" w:oddHBand="0" w:evenHBand="0" w:firstRowFirstColumn="0" w:firstRowLastColumn="0" w:lastRowFirstColumn="0" w:lastRowLastColumn="0"/>
+            <w:tcW w:w="804" w:type="dxa"/>
+          </w:tcPr>
+          <w:p>
+            <w:pPr>
+              <w:rPr>
+                <w:lang w:val="en-US"/>
+              </w:rPr>
+            </w:pPr>
+            <w:r>
+              <w:rPr>
+                <w:lang w:val="en-US"/>
+              </w:rPr>
+              <w:t>5</w:t>
+            </w:r>
+          </w:p>
+        </w:tc>
+        <w:tc>
+          <w:tcPr>
+            <w:tcW w:w="1231" w:type="dxa"/>
+            <w:tcBorders>
+              <w:right w:val="single" w:sz="4" w:space="0" w:color="auto"/>
+            </w:tcBorders>
+          </w:tcPr>
+          <w:p>
+            <w:pPr>
+              <w:cnfStyle w:val="000000000000" w:firstRow="0" w:lastRow="0" w:firstColumn="0" w:lastColumn="0" w:oddVBand="0" w:evenVBand="0" w:oddHBand="0" w:evenHBand="0" w:firstRowFirstColumn="0" w:firstRowLastColumn="0" w:lastRowFirstColumn="0" w:lastRowLastColumn="0"/>
+              <w:rPr>
+                <w:lang w:val="en-US"/>
+              </w:rPr>
+            </w:pPr>
+            <w:r>
+              <w:rPr>
+                <w:lang w:val="en-US"/>
+              </w:rPr>
+              <w:t>Peter</w:t>
+            </w:r>
+          </w:p>
+        </w:tc>
+        <w:tc>
+          <w:tcPr>
+            <w:tcW w:w="6580" w:type="dxa"/>
+            <w:tcBorders>
+              <w:left w:val="single" w:sz="4" w:space="0" w:color="auto"/>
+            </w:tcBorders>
+          </w:tcPr>
+          <w:p>
+            <w:pPr>
+              <w:cnfStyle w:val="000000000000" w:firstRow="0" w:lastRow="0" w:firstColumn="0" w:lastColumn="0" w:oddVBand="0" w:evenVBand="0" w:oddHBand="0" w:evenHBand="0" w:firstRowFirstColumn="0" w:firstRowLastColumn="0" w:lastRowFirstColumn="0" w:lastRowLastColumn="0"/>
+              <w:rPr>
+                <w:lang w:val="en-US"/>
+              </w:rPr>
+            </w:pPr>
+            <w:r>
+              <w:rPr>
+                <w:lang w:val="en-US"/>
+              </w:rPr>
+              <w:t>Animation</w:t>
+            </w:r>
+          </w:p>
+        </w:tc>
+      </w:tr>
+      <w:tr>
+        <w:trPr>
+          <w:cnfStyle w:val="000000100000" w:firstRow="0" w:lastRow="0" w:firstColumn="0" w:lastColumn="0" w:oddVBand="0" w:evenVBand="0" w:oddHBand="1" w:evenHBand="0" w:firstRowFirstColumn="0" w:firstRowLastColumn="0" w:lastRowFirstColumn="0" w:lastRowLastColumn="0"/>
+        </w:trPr>
+        <w:tc>
+          <w:tcPr>
+            <w:cnfStyle w:val="001000000000" w:firstRow="0" w:lastRow="0" w:firstColumn="1" w:lastColumn="0" w:oddVBand="0" w:evenVBand="0" w:oddHBand="0" w:evenHBand="0" w:firstRowFirstColumn="0" w:firstRowLastColumn="0" w:lastRowFirstColumn="0" w:lastRowLastColumn="0"/>
+            <w:tcW w:w="804" w:type="dxa"/>
+          </w:tcPr>
+          <w:p>
+            <w:pPr>
+              <w:rPr>
+                <w:lang w:val="en-US"/>
+              </w:rPr>
+            </w:pPr>
+            <w:r>
+              <w:rPr>
+                <w:lang w:val="en-US"/>
+              </w:rPr>
+              <w:t>5</w:t>
+            </w:r>
+          </w:p>
+        </w:tc>
+        <w:tc>
+          <w:tcPr>
+            <w:tcW w:w="1231" w:type="dxa"/>
+            <w:tcBorders>
+              <w:right w:val="single" w:sz="4" w:space="0" w:color="auto"/>
+            </w:tcBorders>
+          </w:tcPr>
+          <w:p>
+            <w:pPr>
+              <w:cnfStyle w:val="000000100000" w:firstRow="0" w:lastRow="0" w:firstColumn="0" w:lastColumn="0" w:oddVBand="0" w:evenVBand="0" w:oddHBand="1" w:evenHBand="0" w:firstRowFirstColumn="0" w:firstRowLastColumn="0" w:lastRowFirstColumn="0" w:lastRowLastColumn="0"/>
+              <w:rPr>
+                <w:lang w:val="en-US"/>
+              </w:rPr>
+            </w:pPr>
+            <w:r>
+              <w:rPr>
+                <w:lang w:val="en-US"/>
+              </w:rPr>
+              <w:t>Alexander</w:t>
+            </w:r>
+          </w:p>
+        </w:tc>
+        <w:tc>
+          <w:tcPr>
+            <w:tcW w:w="6580" w:type="dxa"/>
+            <w:tcBorders>
+              <w:left w:val="single" w:sz="4" w:space="0" w:color="auto"/>
+            </w:tcBorders>
+          </w:tcPr>
+          <w:p>
+            <w:pPr>
+              <w:cnfStyle w:val="000000100000" w:firstRow="0" w:lastRow="0" w:firstColumn="0" w:lastColumn="0" w:oddVBand="0" w:evenVBand="0" w:oddHBand="1" w:evenHBand="0" w:firstRowFirstColumn="0" w:firstRowLastColumn="0" w:lastRowFirstColumn="0" w:lastRowLastColumn="0"/>
+              <w:rPr>
+                <w:lang w:val="en-US"/>
+              </w:rPr>
+            </w:pPr>
+            <w:r>
+              <w:rPr>
+                <w:lang w:val="en-US"/>
+              </w:rPr>
+              <w:t>World encounters</w:t>
+            </w:r>
+          </w:p>
+        </w:tc>
+      </w:tr>
+      <w:tr>
+        <w:tc>
+          <w:tcPr>
+            <w:cnfStyle w:val="001000000000" w:firstRow="0" w:lastRow="0" w:firstColumn="1" w:lastColumn="0" w:oddVBand="0" w:evenVBand="0" w:oddHBand="0" w:evenHBand="0" w:firstRowFirstColumn="0" w:firstRowLastColumn="0" w:lastRowFirstColumn="0" w:lastRowLastColumn="0"/>
+            <w:tcW w:w="804" w:type="dxa"/>
+          </w:tcPr>
+          <w:p>
+            <w:pPr>
+              <w:rPr>
+                <w:lang w:val="en-US"/>
+              </w:rPr>
+            </w:pPr>
+            <w:r>
+              <w:rPr>
+                <w:lang w:val="en-US"/>
+              </w:rPr>
+              <w:t>5</w:t>
+            </w:r>
+          </w:p>
+        </w:tc>
+        <w:tc>
+          <w:tcPr>
+            <w:tcW w:w="1231" w:type="dxa"/>
+            <w:tcBorders>
+              <w:right w:val="single" w:sz="4" w:space="0" w:color="auto"/>
+            </w:tcBorders>
+          </w:tcPr>
+          <w:p>
+            <w:pPr>
+              <w:cnfStyle w:val="000000000000" w:firstRow="0" w:lastRow="0" w:firstColumn="0" w:lastColumn="0" w:oddVBand="0" w:evenVBand="0" w:oddHBand="0" w:evenHBand="0" w:firstRowFirstColumn="0" w:firstRowLastColumn="0" w:lastRowFirstColumn="0" w:lastRowLastColumn="0"/>
+              <w:rPr>
+                <w:lang w:val="en-US"/>
+              </w:rPr>
+            </w:pPr>
+            <w:r>
+              <w:rPr>
+                <w:lang w:val="en-US"/>
+              </w:rPr>
+              <w:t>Alexander</w:t>
+            </w:r>
+          </w:p>
+        </w:tc>
+        <w:tc>
+          <w:tcPr>
+            <w:tcW w:w="6580" w:type="dxa"/>
+            <w:tcBorders>
+              <w:left w:val="single" w:sz="4" w:space="0" w:color="auto"/>
+            </w:tcBorders>
+          </w:tcPr>
+          <w:p>
+            <w:pPr>
+              <w:cnfStyle w:val="000000000000" w:firstRow="0" w:lastRow="0" w:firstColumn="0" w:lastColumn="0" w:oddVBand="0" w:evenVBand="0" w:oddHBand="0" w:evenHBand="0" w:firstRowFirstColumn="0" w:firstRowLastColumn="0" w:lastRowFirstColumn="0" w:lastRowLastColumn="0"/>
+              <w:rPr>
+                <w:lang w:val="en-US"/>
+              </w:rPr>
+            </w:pPr>
+            <w:r>
+              <w:rPr>
+                <w:lang w:val="en-US"/>
+              </w:rPr>
+              <w:t>Loot</w:t>
+            </w:r>
+          </w:p>
+        </w:tc>
+      </w:tr>
+      <w:tr>
+        <w:trPr>
+          <w:cnfStyle w:val="000000100000" w:firstRow="0" w:lastRow="0" w:firstColumn="0" w:lastColumn="0" w:oddVBand="0" w:evenVBand="0" w:oddHBand="1" w:evenHBand="0" w:firstRowFirstColumn="0" w:firstRowLastColumn="0" w:lastRowFirstColumn="0" w:lastRowLastColumn="0"/>
+        </w:trPr>
+        <w:tc>
+          <w:tcPr>
+            <w:cnfStyle w:val="001000000000" w:firstRow="0" w:lastRow="0" w:firstColumn="1" w:lastColumn="0" w:oddVBand="0" w:evenVBand="0" w:oddHBand="0" w:evenHBand="0" w:firstRowFirstColumn="0" w:firstRowLastColumn="0" w:lastRowFirstColumn="0" w:lastRowLastColumn="0"/>
+            <w:tcW w:w="804" w:type="dxa"/>
+          </w:tcPr>
+          <w:p>
+            <w:pPr>
+              <w:rPr>
+                <w:lang w:val="en-US"/>
+              </w:rPr>
+            </w:pPr>
+            <w:r>
+              <w:rPr>
+                <w:lang w:val="en-US"/>
+              </w:rPr>
+              <w:t>5</w:t>
+            </w:r>
+          </w:p>
+        </w:tc>
+        <w:tc>
+          <w:tcPr>
+            <w:tcW w:w="1231" w:type="dxa"/>
+            <w:tcBorders>
+              <w:right w:val="single" w:sz="4" w:space="0" w:color="auto"/>
+            </w:tcBorders>
+          </w:tcPr>
+          <w:p>
+            <w:pPr>
+              <w:cnfStyle w:val="000000100000" w:firstRow="0" w:lastRow="0" w:firstColumn="0" w:lastColumn="0" w:oddVBand="0" w:evenVBand="0" w:oddHBand="1" w:evenHBand="0" w:firstRowFirstColumn="0" w:firstRowLastColumn="0" w:lastRowFirstColumn="0" w:lastRowLastColumn="0"/>
+              <w:rPr>
+                <w:lang w:val="en-US"/>
+              </w:rPr>
+            </w:pPr>
+            <w:r>
+              <w:rPr>
+                <w:lang w:val="en-US"/>
+              </w:rPr>
+              <w:t>Peter</w:t>
+            </w:r>
+          </w:p>
+        </w:tc>
+        <w:tc>
+          <w:tcPr>
+            <w:tcW w:w="6580" w:type="dxa"/>
+            <w:tcBorders>
+              <w:left w:val="single" w:sz="4" w:space="0" w:color="auto"/>
+            </w:tcBorders>
+          </w:tcPr>
+          <w:p>
+            <w:pPr>
+              <w:cnfStyle w:val="000000100000" w:firstRow="0" w:lastRow="0" w:firstColumn="0" w:lastColumn="0" w:oddVBand="0" w:evenVBand="0" w:oddHBand="1" w:evenHBand="0" w:firstRowFirstColumn="0" w:firstRowLastColumn="0" w:lastRowFirstColumn="0" w:lastRowLastColumn="0"/>
+              <w:rPr>
+                <w:lang w:val="en-US"/>
+              </w:rPr>
+            </w:pPr>
+            <w:r>
+              <w:rPr>
+                <w:lang w:val="en-US"/>
+              </w:rPr>
+              <w:t>General refined</w:t>
+            </w:r>
+          </w:p>
+        </w:tc>
+      </w:tr>
+      <w:tr>
+        <w:tc>
+          <w:tcPr>
+            <w:cnfStyle w:val="001000000000" w:firstRow="0" w:lastRow="0" w:firstColumn="1" w:lastColumn="0" w:oddVBand="0" w:evenVBand="0" w:oddHBand="0" w:evenHBand="0" w:firstRowFirstColumn="0" w:firstRowLastColumn="0" w:lastRowFirstColumn="0" w:lastRowLastColumn="0"/>
+            <w:tcW w:w="804" w:type="dxa"/>
+          </w:tcPr>
+          <w:p>
+            <w:pPr>
+              <w:rPr>
+                <w:lang w:val="en-US"/>
+              </w:rPr>
+            </w:pPr>
+            <w:r>
+              <w:rPr>
+                <w:lang w:val="en-US"/>
+              </w:rPr>
+              <w:t>6</w:t>
+            </w:r>
+          </w:p>
+        </w:tc>
+        <w:tc>
+          <w:tcPr>
+            <w:tcW w:w="1231" w:type="dxa"/>
+            <w:tcBorders>
+              <w:right w:val="single" w:sz="4" w:space="0" w:color="auto"/>
+            </w:tcBorders>
+          </w:tcPr>
+          <w:p>
+            <w:pPr>
+              <w:cnfStyle w:val="000000000000" w:firstRow="0" w:lastRow="0" w:firstColumn="0" w:lastColumn="0" w:oddVBand="0" w:evenVBand="0" w:oddHBand="0" w:evenHBand="0" w:firstRowFirstColumn="0" w:firstRowLastColumn="0" w:lastRowFirstColumn="0" w:lastRowLastColumn="0"/>
+              <w:rPr>
+                <w:lang w:val="en-US"/>
+              </w:rPr>
+            </w:pPr>
+            <w:r>
+              <w:rPr>
+                <w:lang w:val="en-US"/>
+              </w:rPr>
+              <w:t>Alexander</w:t>
+            </w:r>
+          </w:p>
+        </w:tc>
+        <w:tc>
+          <w:tcPr>
+            <w:tcW w:w="6580" w:type="dxa"/>
+            <w:tcBorders>
+              <w:left w:val="single" w:sz="4" w:space="0" w:color="auto"/>
+            </w:tcBorders>
+          </w:tcPr>
+          <w:p>
+            <w:pPr>
+              <w:cnfStyle w:val="000000000000" w:firstRow="0" w:lastRow="0" w:firstColumn="0" w:lastColumn="0" w:oddVBand="0" w:evenVBand="0" w:oddHBand="0" w:evenHBand="0" w:firstRowFirstColumn="0" w:firstRowLastColumn="0" w:lastRowFirstColumn="0" w:lastRowLastColumn="0"/>
+              <w:rPr>
+                <w:lang w:val="en-US"/>
+              </w:rPr>
+            </w:pPr>
+            <w:r>
+              <w:rPr>
+                <w:lang w:val="en-US"/>
+              </w:rPr>
+              <w:t>Structure generation</w:t>
+            </w:r>
+          </w:p>
+        </w:tc>
+      </w:tr>
+      <w:tr>
+        <w:trPr>
+          <w:cnfStyle w:val="000000100000" w:firstRow="0" w:lastRow="0" w:firstColumn="0" w:lastColumn="0" w:oddVBand="0" w:evenVBand="0" w:oddHBand="1" w:evenHBand="0" w:firstRowFirstColumn="0" w:firstRowLastColumn="0" w:lastRowFirstColumn="0" w:lastRowLastColumn="0"/>
+        </w:trPr>
+        <w:tc>
+          <w:tcPr>
+            <w:cnfStyle w:val="001000000000" w:firstRow="0" w:lastRow="0" w:firstColumn="1" w:lastColumn="0" w:oddVBand="0" w:evenVBand="0" w:oddHBand="0" w:evenHBand="0" w:firstRowFirstColumn="0" w:firstRowLastColumn="0" w:lastRowFirstColumn="0" w:lastRowLastColumn="0"/>
+            <w:tcW w:w="804" w:type="dxa"/>
+          </w:tcPr>
+          <w:p>
+            <w:pPr>
+              <w:rPr>
+                <w:lang w:val="en-US"/>
+              </w:rPr>
+            </w:pPr>
+            <w:r>
+              <w:rPr>
+                <w:lang w:val="en-US"/>
+              </w:rPr>
+              <w:t>6</w:t>
+            </w:r>
+          </w:p>
+        </w:tc>
+        <w:tc>
+          <w:tcPr>
+            <w:tcW w:w="1231" w:type="dxa"/>
+            <w:tcBorders>
+              <w:right w:val="single" w:sz="4" w:space="0" w:color="auto"/>
+            </w:tcBorders>
+          </w:tcPr>
+          <w:p>
+            <w:pPr>
+              <w:cnfStyle w:val="000000100000" w:firstRow="0" w:lastRow="0" w:firstColumn="0" w:lastColumn="0" w:oddVBand="0" w:evenVBand="0" w:oddHBand="1" w:evenHBand="0" w:firstRowFirstColumn="0" w:firstRowLastColumn="0" w:lastRowFirstColumn="0" w:lastRowLastColumn="0"/>
+              <w:rPr>
+                <w:lang w:val="en-US"/>
+              </w:rPr>
+            </w:pPr>
+            <w:r>
+              <w:rPr>
+                <w:lang w:val="en-US"/>
+              </w:rPr>
+              <w:t>Peter</w:t>
+            </w:r>
+          </w:p>
+        </w:tc>
+        <w:tc>
+          <w:tcPr>
+            <w:tcW w:w="6580" w:type="dxa"/>
+            <w:tcBorders>
+              <w:left w:val="single" w:sz="4" w:space="0" w:color="auto"/>
+            </w:tcBorders>
+          </w:tcPr>
+          <w:p>
+            <w:pPr>
+              <w:cnfStyle w:val="000000100000" w:firstRow="0" w:lastRow="0" w:firstColumn="0" w:lastColumn="0" w:oddVBand="0" w:evenVBand="0" w:oddHBand="1" w:evenHBand="0" w:firstRowFirstColumn="0" w:firstRowLastColumn="0" w:lastRowFirstColumn="0" w:lastRowLastColumn="0"/>
+              <w:rPr>
+                <w:lang w:val="en-US"/>
+              </w:rPr>
+            </w:pPr>
+            <w:r>
+              <w:rPr>
+                <w:lang w:val="en-US"/>
+              </w:rPr>
+              <w:t>Dungeon generation</w:t>
+            </w:r>
+          </w:p>
+        </w:tc>
+      </w:tr>
+      <w:tr>
+        <w:tc>
+          <w:tcPr>
+            <w:cnfStyle w:val="001000000000" w:firstRow="0" w:lastRow="0" w:firstColumn="1" w:lastColumn="0" w:oddVBand="0" w:evenVBand="0" w:oddHBand="0" w:evenHBand="0" w:firstRowFirstColumn="0" w:firstRowLastColumn="0" w:lastRowFirstColumn="0" w:lastRowLastColumn="0"/>
+            <w:tcW w:w="804" w:type="dxa"/>
+          </w:tcPr>
+          <w:p>
+            <w:pPr>
+              <w:rPr>
+                <w:lang w:val="en-US"/>
+              </w:rPr>
+            </w:pPr>
+            <w:r>
+              <w:rPr>
+                <w:lang w:val="en-US"/>
+              </w:rPr>
+              <w:t>7</w:t>
+            </w:r>
+          </w:p>
+        </w:tc>
+        <w:tc>
+          <w:tcPr>
+            <w:tcW w:w="1231" w:type="dxa"/>
+            <w:tcBorders>
+              <w:right w:val="single" w:sz="4" w:space="0" w:color="auto"/>
+            </w:tcBorders>
+          </w:tcPr>
+          <w:p>
+            <w:pPr>
+              <w:cnfStyle w:val="000000000000" w:firstRow="0" w:lastRow="0" w:firstColumn="0" w:lastColumn="0" w:oddVBand="0" w:evenVBand="0" w:oddHBand="0" w:evenHBand="0" w:firstRowFirstColumn="0" w:firstRowLastColumn="0" w:lastRowFirstColumn="0" w:lastRowLastColumn="0"/>
+              <w:rPr>
+                <w:lang w:val="en-US"/>
+              </w:rPr>
+            </w:pPr>
+            <w:r>
+              <w:rPr>
+                <w:lang w:val="en-US"/>
+              </w:rPr>
+              <w:t>Alexander</w:t>
+            </w:r>
+          </w:p>
+        </w:tc>
+        <w:tc>
+          <w:tcPr>
+            <w:tcW w:w="6580" w:type="dxa"/>
+            <w:tcBorders>
+              <w:left w:val="single" w:sz="4" w:space="0" w:color="auto"/>
+            </w:tcBorders>
+          </w:tcPr>
+          <w:p>
+            <w:pPr>
+              <w:cnfStyle w:val="000000000000" w:firstRow="0" w:lastRow="0" w:firstColumn="0" w:lastColumn="0" w:oddVBand="0" w:evenVBand="0" w:oddHBand="0" w:evenHBand="0" w:firstRowFirstColumn="0" w:firstRowLastColumn="0" w:lastRowFirstColumn="0" w:lastRowLastColumn="0"/>
+              <w:rPr>
+                <w:lang w:val="en-US"/>
+              </w:rPr>
+            </w:pPr>
+            <w:r>
+              <w:rPr>
+                <w:lang w:val="en-US"/>
+              </w:rPr>
+              <w:t>Towns</w:t>
+            </w:r>
+          </w:p>
+        </w:tc>
+      </w:tr>
+      <w:tr>
+        <w:trPr>
+          <w:cnfStyle w:val="000000100000" w:firstRow="0" w:lastRow="0" w:firstColumn="0" w:lastColumn="0" w:oddVBand="0" w:evenVBand="0" w:oddHBand="1" w:evenHBand="0" w:firstRowFirstColumn="0" w:firstRowLastColumn="0" w:lastRowFirstColumn="0" w:lastRowLastColumn="0"/>
+        </w:trPr>
+        <w:tc>
+          <w:tcPr>
+            <w:cnfStyle w:val="001000000000" w:firstRow="0" w:lastRow="0" w:firstColumn="1" w:lastColumn="0" w:oddVBand="0" w:evenVBand="0" w:oddHBand="0" w:evenHBand="0" w:firstRowFirstColumn="0" w:firstRowLastColumn="0" w:lastRowFirstColumn="0" w:lastRowLastColumn="0"/>
+            <w:tcW w:w="804" w:type="dxa"/>
+          </w:tcPr>
+          <w:p>
+            <w:pPr>
+              <w:rPr>
+                <w:lang w:val="en-US"/>
+              </w:rPr>
+            </w:pPr>
+            <w:r>
+              <w:rPr>
+                <w:lang w:val="en-US"/>
+              </w:rPr>
+              <w:t>7</w:t>
+            </w:r>
+          </w:p>
+        </w:tc>
+        <w:tc>
+          <w:tcPr>
+            <w:tcW w:w="1231" w:type="dxa"/>
+            <w:tcBorders>
+              <w:right w:val="single" w:sz="4" w:space="0" w:color="auto"/>
+            </w:tcBorders>
+          </w:tcPr>
+          <w:p>
+            <w:pPr>
+              <w:cnfStyle w:val="000000100000" w:firstRow="0" w:lastRow="0" w:firstColumn="0" w:lastColumn="0" w:oddVBand="0" w:evenVBand="0" w:oddHBand="1" w:evenHBand="0" w:firstRowFirstColumn="0" w:firstRowLastColumn="0" w:lastRowFirstColumn="0" w:lastRowLastColumn="0"/>
+              <w:rPr>
+                <w:lang w:val="en-US"/>
+              </w:rPr>
+            </w:pPr>
+            <w:r>
+              <w:rPr>
+                <w:lang w:val="en-US"/>
+              </w:rPr>
+              <w:t>Peter</w:t>
+            </w:r>
+          </w:p>
+        </w:tc>
+        <w:tc>
+          <w:tcPr>
+            <w:tcW w:w="6580" w:type="dxa"/>
+            <w:tcBorders>
+              <w:left w:val="single" w:sz="4" w:space="0" w:color="auto"/>
+            </w:tcBorders>
+          </w:tcPr>
+          <w:p>
+            <w:pPr>
+              <w:cnfStyle w:val="000000100000" w:firstRow="0" w:lastRow="0" w:firstColumn="0" w:lastColumn="0" w:oddVBand="0" w:evenVBand="0" w:oddHBand="1" w:evenHBand="0" w:firstRowFirstColumn="0" w:firstRowLastColumn="0" w:lastRowFirstColumn="0" w:lastRowLastColumn="0"/>
+              <w:rPr>
+                <w:lang w:val="en-US"/>
+              </w:rPr>
+            </w:pPr>
+            <w:r>
+              <w:rPr>
+                <w:lang w:val="en-US"/>
+              </w:rPr>
+              <w:t>NPCs</w:t>
+            </w:r>
+          </w:p>
+        </w:tc>
+      </w:tr>
+      <w:tr>
+        <w:tc>
+          <w:tcPr>
+            <w:cnfStyle w:val="001000000000" w:firstRow="0" w:lastRow="0" w:firstColumn="1" w:lastColumn="0" w:oddVBand="0" w:evenVBand="0" w:oddHBand="0" w:evenHBand="0" w:firstRowFirstColumn="0" w:firstRowLastColumn="0" w:lastRowFirstColumn="0" w:lastRowLastColumn="0"/>
+            <w:tcW w:w="804" w:type="dxa"/>
+          </w:tcPr>
+          <w:p>
+            <w:pPr>
+              <w:rPr>
+                <w:lang w:val="en-US"/>
+              </w:rPr>
+            </w:pPr>
+            <w:r>
+              <w:rPr>
+                <w:lang w:val="en-US"/>
+              </w:rPr>
+              <w:t>8</w:t>
+            </w:r>
+          </w:p>
+        </w:tc>
+        <w:tc>
+          <w:tcPr>
+            <w:tcW w:w="1231" w:type="dxa"/>
+            <w:tcBorders>
+              <w:right w:val="single" w:sz="4" w:space="0" w:color="auto"/>
+            </w:tcBorders>
+          </w:tcPr>
+          <w:p>
+            <w:pPr>
+              <w:cnfStyle w:val="000000000000" w:firstRow="0" w:lastRow="0" w:firstColumn="0" w:lastColumn="0" w:oddVBand="0" w:evenVBand="0" w:oddHBand="0" w:evenHBand="0" w:firstRowFirstColumn="0" w:firstRowLastColumn="0" w:lastRowFirstColumn="0" w:lastRowLastColumn="0"/>
+              <w:rPr>
+                <w:lang w:val="en-US"/>
+              </w:rPr>
+            </w:pPr>
+            <w:r>
+              <w:rPr>
+                <w:lang w:val="en-US"/>
+              </w:rPr>
+              <w:t>Both</w:t>
+            </w:r>
+          </w:p>
+        </w:tc>
+        <w:tc>
+          <w:tcPr>
+            <w:tcW w:w="6580" w:type="dxa"/>
+            <w:tcBorders>
+              <w:left w:val="single" w:sz="4" w:space="0" w:color="auto"/>
+            </w:tcBorders>
+          </w:tcPr>
+          <w:p>
+            <w:pPr>
+              <w:cnfStyle w:val="000000000000" w:firstRow="0" w:lastRow="0" w:firstColumn="0" w:lastColumn="0" w:oddVBand="0" w:evenVBand="0" w:oddHBand="0" w:evenHBand="0" w:firstRowFirstColumn="0" w:firstRowLastColumn="0" w:lastRowFirstColumn="0" w:lastRowLastColumn="0"/>
+              <w:rPr>
+                <w:lang w:val="en-US"/>
+              </w:rPr>
+            </w:pPr>
+            <w:r>
+              <w:rPr>
+                <w:lang w:val="en-US"/>
+              </w:rPr>
+              <w:t>Testing and reporting</w:t>
+            </w:r>
+          </w:p>
+        </w:tc>
+      </w:tr>
+      <w:tr>
+        <w:trPr>
+          <w:cnfStyle w:val="000000100000" w:firstRow="0" w:lastRow="0" w:firstColumn="0" w:lastColumn="0" w:oddVBand="0" w:evenVBand="0" w:oddHBand="1" w:evenHBand="0" w:firstRowFirstColumn="0" w:firstRowLastColumn="0" w:lastRowFirstColumn="0" w:lastRowLastColumn="0"/>
+        </w:trPr>
+        <w:tc>
+          <w:tcPr>
+            <w:cnfStyle w:val="001000000000" w:firstRow="0" w:lastRow="0" w:firstColumn="1" w:lastColumn="0" w:oddVBand="0" w:evenVBand="0" w:oddHBand="0" w:evenHBand="0" w:firstRowFirstColumn="0" w:firstRowLastColumn="0" w:lastRowFirstColumn="0" w:lastRowLastColumn="0"/>
+            <w:tcW w:w="804" w:type="dxa"/>
+          </w:tcPr>
+          <w:p>
+            <w:pPr>
+              <w:rPr>
+                <w:lang w:val="en-US"/>
+              </w:rPr>
+            </w:pPr>
+            <w:r>
+              <w:rPr>
+                <w:lang w:val="en-US"/>
+              </w:rPr>
+              <w:t>8</w:t>
+            </w:r>
+          </w:p>
+        </w:tc>
+        <w:tc>
+          <w:tcPr>
+            <w:tcW w:w="1231" w:type="dxa"/>
+            <w:tcBorders>
+              <w:right w:val="single" w:sz="4" w:space="0" w:color="auto"/>
+            </w:tcBorders>
+          </w:tcPr>
+          <w:p>
+            <w:pPr>
+              <w:cnfStyle w:val="000000100000" w:firstRow="0" w:lastRow="0" w:firstColumn="0" w:lastColumn="0" w:oddVBand="0" w:evenVBand="0" w:oddHBand="1" w:evenHBand="0" w:firstRowFirstColumn="0" w:firstRowLastColumn="0" w:lastRowFirstColumn="0" w:lastRowLastColumn="0"/>
+              <w:rPr>
+                <w:lang w:val="en-US"/>
+              </w:rPr>
+            </w:pPr>
+            <w:r>
+              <w:rPr>
+                <w:lang w:val="en-US"/>
+              </w:rPr>
+              <w:t>Both</w:t>
+            </w:r>
+          </w:p>
+        </w:tc>
+        <w:tc>
+          <w:tcPr>
+            <w:tcW w:w="6580" w:type="dxa"/>
+            <w:tcBorders>
+              <w:left w:val="single" w:sz="4" w:space="0" w:color="auto"/>
+            </w:tcBorders>
+          </w:tcPr>
+          <w:p>
+            <w:pPr>
+              <w:cnfStyle w:val="000000100000" w:firstRow="0" w:lastRow="0" w:firstColumn="0" w:lastColumn="0" w:oddVBand="0" w:evenVBand="0" w:oddHBand="1" w:evenHBand="0" w:firstRowFirstColumn="0" w:firstRowLastColumn="0" w:lastRowFirstColumn="0" w:lastRowLastColumn="0"/>
+              <w:rPr>
+                <w:lang w:val="en-US"/>
+              </w:rPr>
+            </w:pPr>
+            <w:r>
+              <w:rPr>
+                <w:lang w:val="en-US"/>
+              </w:rPr>
+              <w:t>Refinement</w:t>
+            </w:r>
+          </w:p>
+        </w:tc>
+      </w:tr>
+      <w:tr>
+        <w:tc>
+          <w:tcPr>
+            <w:cnfStyle w:val="001000000000" w:firstRow="0" w:lastRow="0" w:firstColumn="1" w:lastColumn="0" w:oddVBand="0" w:evenVBand="0" w:oddHBand="0" w:evenHBand="0" w:firstRowFirstColumn="0" w:firstRowLastColumn="0" w:lastRowFirstColumn="0" w:lastRowLastColumn="0"/>
+            <w:tcW w:w="804" w:type="dxa"/>
+          </w:tcPr>
+          <w:p>
+            <w:pPr>
+              <w:rPr>
+                <w:lang w:val="en-US"/>
+              </w:rPr>
+            </w:pPr>
+            <w:r>
+              <w:rPr>
+                <w:lang w:val="en-US"/>
+              </w:rPr>
+              <w:t>9</w:t>
+            </w:r>
+          </w:p>
+        </w:tc>
+        <w:tc>
+          <w:tcPr>
+            <w:tcW w:w="1231" w:type="dxa"/>
+            <w:tcBorders>
+              <w:right w:val="single" w:sz="4" w:space="0" w:color="auto"/>
+            </w:tcBorders>
+          </w:tcPr>
+          <w:p>
+            <w:pPr>
+              <w:cnfStyle w:val="000000000000" w:firstRow="0" w:lastRow="0" w:firstColumn="0" w:lastColumn="0" w:oddVBand="0" w:evenVBand="0" w:oddHBand="0" w:evenHBand="0" w:firstRowFirstColumn="0" w:firstRowLastColumn="0" w:lastRowFirstColumn="0" w:lastRowLastColumn="0"/>
+              <w:rPr>
+                <w:lang w:val="en-US"/>
+              </w:rPr>
+            </w:pPr>
+            <w:r>
+              <w:rPr>
+                <w:lang w:val="en-US"/>
+              </w:rPr>
+              <w:t>-</w:t>
+            </w:r>
+          </w:p>
+        </w:tc>
+        <w:tc>
+          <w:tcPr>
+            <w:tcW w:w="6580" w:type="dxa"/>
+            <w:tcBorders>
+              <w:left w:val="single" w:sz="4" w:space="0" w:color="auto"/>
+            </w:tcBorders>
+          </w:tcPr>
+          <w:p>
+            <w:pPr>
+              <w:cnfStyle w:val="000000000000" w:firstRow="0" w:lastRow="0" w:firstColumn="0" w:lastColumn="0" w:oddVBand="0" w:evenVBand="0" w:oddHBand="0" w:evenHBand="0" w:firstRowFirstColumn="0" w:firstRowLastColumn="0" w:lastRowFirstColumn="0" w:lastRowLastColumn="0"/>
+              <w:rPr>
+                <w:lang w:val="en-US"/>
+              </w:rPr>
+            </w:pPr>
+            <w:r>
+              <w:rPr>
+                <w:lang w:val="en-US"/>
+              </w:rPr>
+              <w:t>END OF PROTASK</w:t>
+            </w:r>
+          </w:p>
+        </w:tc>
+      </w:tr>
+    </w:tbl>
+    <w:p>
+      <w:pPr>
+        <w:rPr>
+          <w:lang w:val="en-US"/>
+        </w:rPr>
+      </w:pPr>
+    </w:p>
+    <w:p>
+      <w:pPr>
+        <w:rPr>
+          <w:lang w:val="en-US"/>
+        </w:rPr>
+      </w:pPr>
+    </w:p>
+    <w:p>
+      <w:pPr>
+        <w:rPr>
+          <w:lang w:val="en-US"/>
+        </w:rPr>
+      </w:pPr>
+    </w:p>
+    <w:p>
+      <w:pPr>
+        <w:tabs>
+          <w:tab w:val="left" w:pos="2085"/>
+        </w:tabs>
+        <w:rPr>
+          <w:lang w:val="en-US"/>
+        </w:rPr>
+      </w:pPr>
+    </w:p>
     <w:sectPr>
+      <w:footerReference w:type="default" r:id="rId8"/>
       <w:pgSz w:w="11906" w:h="16838"/>
       <w:pgMar w:top="1417" w:right="1417" w:bottom="1417" w:left="1417" w:header="708" w:footer="708" w:gutter="0"/>
       <w:cols w:space="708"/>
+      <w:titlePg/>
       <w:docGrid w:linePitch="360"/>
     </w:sectPr>
   </w:body>
 </w:document>
+</file>
+
+<file path=word/endnotes.xml><?xml version="1.0" encoding="utf-8"?>
+<w:endnotes xmlns:wpc="http://schemas.microsoft.com/office/word/2010/wordprocessingCanvas" xmlns:cx="http://schemas.microsoft.com/office/drawing/2014/chartex" xmlns:cx1="http://schemas.microsoft.com/office/drawing/2015/9/8/chartex" xmlns:cx2="http://schemas.microsoft.com/office/drawing/2015/10/21/chartex" xmlns:cx3="http://schemas.microsoft.com/office/drawing/2016/5/9/chartex" xmlns:cx4="http://schemas.microsoft.com/office/drawing/2016/5/10/chartex" xmlns:cx5="http://schemas.microsoft.com/office/drawing/2016/5/11/chartex" xmlns:cx6="http://schemas.microsoft.com/office/drawing/2016/5/12/chartex" xmlns:cx7="http://schemas.microsoft.com/office/drawing/2016/5/13/chartex" xmlns:cx8="http://schemas.microsoft.com/office/drawing/2016/5/14/chartex" xmlns:mc="http://schemas.openxmlformats.org/markup-compatibility/2006" xmlns:aink="http://schemas.microsoft.com/office/drawing/2016/ink" xmlns:am3d="http://schemas.microsoft.com/office/drawing/2017/model3d" xmlns:o="urn:schemas-microsoft-com:office:office" xmlns:r="http://schemas.openxmlformats.org/officeDocument/2006/relationships" xmlns:m="http://schemas.openxmlformats.org/officeDocument/2006/math" xmlns:v="urn:schemas-microsoft-com:vml" xmlns:wp14="http://schemas.microsoft.com/office/word/2010/wordprocessingDrawing" xmlns:wp="http://schemas.openxmlformats.org/drawingml/2006/wordprocessingDrawing" xmlns:w10="urn:schemas-microsoft-com:office:word" xmlns:w="http://schemas.openxmlformats.org/wordprocessingml/2006/main" xmlns:w14="http://schemas.microsoft.com/office/word/2010/wordml" xmlns:w15="http://schemas.microsoft.com/office/word/2012/wordml" xmlns:w16cid="http://schemas.microsoft.com/office/word/2016/wordml/cid" xmlns:w16se="http://schemas.microsoft.com/office/word/2015/wordml/symex" xmlns:wpg="http://schemas.microsoft.com/office/word/2010/wordprocessingGroup" xmlns:wpi="http://schemas.microsoft.com/office/word/2010/wordprocessingInk" xmlns:wne="http://schemas.microsoft.com/office/word/2006/wordml" xmlns:wps="http://schemas.microsoft.com/office/word/2010/wordprocessingShape" mc:Ignorable="w14 w15 w16se w16cid wp14">
+  <w:endnote w:type="separator" w:id="-1">
+    <w:p>
+      <w:pPr>
+        <w:spacing w:after="0" w:line="240" w:lineRule="auto"/>
+      </w:pPr>
+      <w:r>
+        <w:separator/>
+      </w:r>
+    </w:p>
+  </w:endnote>
+  <w:endnote w:type="continuationSeparator" w:id="0">
+    <w:p>
+      <w:pPr>
+        <w:spacing w:after="0" w:line="240" w:lineRule="auto"/>
+      </w:pPr>
+      <w:r>
+        <w:continuationSeparator/>
+      </w:r>
+    </w:p>
+  </w:endnote>
+</w:endnotes>
+</file>
+
+<file path=word/footer1.xml><?xml version="1.0" encoding="utf-8"?>
+<w:ftr xmlns:wpc="http://schemas.microsoft.com/office/word/2010/wordprocessingCanvas" xmlns:cx="http://schemas.microsoft.com/office/drawing/2014/chartex" xmlns:cx1="http://schemas.microsoft.com/office/drawing/2015/9/8/chartex" xmlns:cx2="http://schemas.microsoft.com/office/drawing/2015/10/21/chartex" xmlns:cx3="http://schemas.microsoft.com/office/drawing/2016/5/9/chartex" xmlns:cx4="http://schemas.microsoft.com/office/drawing/2016/5/10/chartex" xmlns:cx5="http://schemas.microsoft.com/office/drawing/2016/5/11/chartex" xmlns:cx6="http://schemas.microsoft.com/office/drawing/2016/5/12/chartex" xmlns:cx7="http://schemas.microsoft.com/office/drawing/2016/5/13/chartex" xmlns:cx8="http://schemas.microsoft.com/office/drawing/2016/5/14/chartex" xmlns:mc="http://schemas.openxmlformats.org/markup-compatibility/2006" xmlns:aink="http://schemas.microsoft.com/office/drawing/2016/ink" xmlns:am3d="http://schemas.microsoft.com/office/drawing/2017/model3d" xmlns:o="urn:schemas-microsoft-com:office:office" xmlns:r="http://schemas.openxmlformats.org/officeDocument/2006/relationships" xmlns:m="http://schemas.openxmlformats.org/officeDocument/2006/math" xmlns:v="urn:schemas-microsoft-com:vml" xmlns:wp14="http://schemas.microsoft.com/office/word/2010/wordprocessingDrawing" xmlns:wp="http://schemas.openxmlformats.org/drawingml/2006/wordprocessingDrawing" xmlns:w10="urn:schemas-microsoft-com:office:word" xmlns:w="http://schemas.openxmlformats.org/wordprocessingml/2006/main" xmlns:w14="http://schemas.microsoft.com/office/word/2010/wordml" xmlns:w15="http://schemas.microsoft.com/office/word/2012/wordml" xmlns:w16cid="http://schemas.microsoft.com/office/word/2016/wordml/cid" xmlns:w16se="http://schemas.microsoft.com/office/word/2015/wordml/symex" xmlns:wpg="http://schemas.microsoft.com/office/word/2010/wordprocessingGroup" xmlns:wpi="http://schemas.microsoft.com/office/word/2010/wordprocessingInk" xmlns:wne="http://schemas.microsoft.com/office/word/2006/wordml" xmlns:wps="http://schemas.microsoft.com/office/word/2010/wordprocessingShape" mc:Ignorable="w14 w15 w16se w16cid wp14">
+  <w:tbl>
+    <w:tblPr>
+      <w:tblStyle w:val="TableGrid"/>
+      <w:tblW w:w="0" w:type="auto"/>
+      <w:tblBorders>
+        <w:top w:val="none" w:sz="0" w:space="0" w:color="auto"/>
+        <w:left w:val="none" w:sz="0" w:space="0" w:color="auto"/>
+        <w:bottom w:val="none" w:sz="0" w:space="0" w:color="auto"/>
+        <w:right w:val="none" w:sz="0" w:space="0" w:color="auto"/>
+        <w:insideH w:val="none" w:sz="0" w:space="0" w:color="auto"/>
+        <w:insideV w:val="none" w:sz="0" w:space="0" w:color="auto"/>
+      </w:tblBorders>
+      <w:tblLook w:val="04A0" w:firstRow="1" w:lastRow="0" w:firstColumn="1" w:lastColumn="0" w:noHBand="0" w:noVBand="1"/>
+    </w:tblPr>
+    <w:tblGrid>
+      <w:gridCol w:w="4531"/>
+      <w:gridCol w:w="4531"/>
+    </w:tblGrid>
+    <w:tr>
+      <w:trPr>
+        <w:trHeight w:val="350"/>
+      </w:trPr>
+      <w:tc>
+        <w:tcPr>
+          <w:tcW w:w="4531" w:type="dxa"/>
+        </w:tcPr>
+        <w:p>
+          <w:pPr>
+            <w:pStyle w:val="Footer"/>
+          </w:pPr>
+          <w:proofErr w:type="spellStart"/>
+          <w:r>
+            <w:t>Protask</w:t>
+          </w:r>
+          <w:proofErr w:type="spellEnd"/>
+          <w:r>
+            <w:t xml:space="preserve"> </w:t>
+          </w:r>
+          <w:proofErr w:type="spellStart"/>
+          <w:r>
+            <w:t>Copodi</w:t>
+          </w:r>
+          <w:proofErr w:type="spellEnd"/>
+          <w:r>
+            <w:t xml:space="preserve"> Gaming</w:t>
+          </w:r>
+          <w:r>
+            <w:rPr>
+              <w:rFonts w:cstheme="minorHAnsi"/>
+            </w:rPr>
+            <w:t>™</w:t>
+          </w:r>
+        </w:p>
+        <w:p>
+          <w:pPr>
+            <w:pStyle w:val="Footer"/>
+          </w:pPr>
+        </w:p>
+      </w:tc>
+      <w:tc>
+        <w:tcPr>
+          <w:tcW w:w="4531" w:type="dxa"/>
+        </w:tcPr>
+        <w:sdt>
+          <w:sdtPr>
+            <w:id w:val="-738242831"/>
+            <w:docPartObj>
+              <w:docPartGallery w:val="Page Numbers (Bottom of Page)"/>
+              <w:docPartUnique/>
+            </w:docPartObj>
+          </w:sdtPr>
+          <w:sdtEndPr>
+            <w:rPr>
+              <w:noProof/>
+            </w:rPr>
+          </w:sdtEndPr>
+          <w:sdtContent>
+            <w:p>
+              <w:pPr>
+                <w:pStyle w:val="Footer"/>
+                <w:jc w:val="right"/>
+                <w:rPr>
+                  <w:noProof/>
+                </w:rPr>
+              </w:pPr>
+              <w:r>
+                <w:fldChar w:fldCharType="begin"/>
+              </w:r>
+              <w:r>
+                <w:instrText xml:space="preserve"> PAGE   \* MERGEFORMAT </w:instrText>
+              </w:r>
+              <w:r>
+                <w:fldChar w:fldCharType="separate"/>
+              </w:r>
+              <w:r>
+                <w:t>4</w:t>
+              </w:r>
+              <w:r>
+                <w:rPr>
+                  <w:noProof/>
+                </w:rPr>
+                <w:fldChar w:fldCharType="end"/>
+              </w:r>
+            </w:p>
+          </w:sdtContent>
+        </w:sdt>
+        <w:p>
+          <w:pPr>
+            <w:pStyle w:val="Footer"/>
+          </w:pPr>
+        </w:p>
+      </w:tc>
+    </w:tr>
+  </w:tbl>
+  <w:p>
+    <w:pPr>
+      <w:pStyle w:val="Footer"/>
+      <w:jc w:val="right"/>
+    </w:pPr>
+  </w:p>
+  <w:p>
+    <w:pPr>
+      <w:pStyle w:val="Footer"/>
+    </w:pPr>
+  </w:p>
+</w:ftr>
+</file>
+
+<file path=word/footnotes.xml><?xml version="1.0" encoding="utf-8"?>
+<w:footnotes xmlns:wpc="http://schemas.microsoft.com/office/word/2010/wordprocessingCanvas" xmlns:cx="http://schemas.microsoft.com/office/drawing/2014/chartex" xmlns:cx1="http://schemas.microsoft.com/office/drawing/2015/9/8/chartex" xmlns:cx2="http://schemas.microsoft.com/office/drawing/2015/10/21/chartex" xmlns:cx3="http://schemas.microsoft.com/office/drawing/2016/5/9/chartex" xmlns:cx4="http://schemas.microsoft.com/office/drawing/2016/5/10/chartex" xmlns:cx5="http://schemas.microsoft.com/office/drawing/2016/5/11/chartex" xmlns:cx6="http://schemas.microsoft.com/office/drawing/2016/5/12/chartex" xmlns:cx7="http://schemas.microsoft.com/office/drawing/2016/5/13/chartex" xmlns:cx8="http://schemas.microsoft.com/office/drawing/2016/5/14/chartex" xmlns:mc="http://schemas.openxmlformats.org/markup-compatibility/2006" xmlns:aink="http://schemas.microsoft.com/office/drawing/2016/ink" xmlns:am3d="http://schemas.microsoft.com/office/drawing/2017/model3d" xmlns:o="urn:schemas-microsoft-com:office:office" xmlns:r="http://schemas.openxmlformats.org/officeDocument/2006/relationships" xmlns:m="http://schemas.openxmlformats.org/officeDocument/2006/math" xmlns:v="urn:schemas-microsoft-com:vml" xmlns:wp14="http://schemas.microsoft.com/office/word/2010/wordprocessingDrawing" xmlns:wp="http://schemas.openxmlformats.org/drawingml/2006/wordprocessingDrawing" xmlns:w10="urn:schemas-microsoft-com:office:word" xmlns:w="http://schemas.openxmlformats.org/wordprocessingml/2006/main" xmlns:w14="http://schemas.microsoft.com/office/word/2010/wordml" xmlns:w15="http://schemas.microsoft.com/office/word/2012/wordml" xmlns:w16cid="http://schemas.microsoft.com/office/word/2016/wordml/cid" xmlns:w16se="http://schemas.microsoft.com/office/word/2015/wordml/symex" xmlns:wpg="http://schemas.microsoft.com/office/word/2010/wordprocessingGroup" xmlns:wpi="http://schemas.microsoft.com/office/word/2010/wordprocessingInk" xmlns:wne="http://schemas.microsoft.com/office/word/2006/wordml" xmlns:wps="http://schemas.microsoft.com/office/word/2010/wordprocessingShape" mc:Ignorable="w14 w15 w16se w16cid wp14">
+  <w:footnote w:type="separator" w:id="-1">
+    <w:p>
+      <w:pPr>
+        <w:spacing w:after="0" w:line="240" w:lineRule="auto"/>
+      </w:pPr>
+      <w:r>
+        <w:separator/>
+      </w:r>
+    </w:p>
+  </w:footnote>
+  <w:footnote w:type="continuationSeparator" w:id="0">
+    <w:p>
+      <w:pPr>
+        <w:spacing w:after="0" w:line="240" w:lineRule="auto"/>
+      </w:pPr>
+      <w:r>
+        <w:continuationSeparator/>
+      </w:r>
+    </w:p>
+  </w:footnote>
+</w:footnotes>
 </file>
 
 <file path=word/numbering.xml><?xml version="1.0" encoding="utf-8"?>
@@ -1377,6 +3559,119 @@
     </w:lvl>
   </w:abstractNum>
   <w:abstractNum w:abstractNumId="1" w15:restartNumberingAfterBreak="0">
+    <w:nsid w:val="144C6625"/>
+    <w:multiLevelType w:val="hybridMultilevel"/>
+    <w:tmpl w:val="BB9287AC"/>
+    <w:lvl w:ilvl="0" w:tplc="04130001">
+      <w:start w:val="1"/>
+      <w:numFmt w:val="bullet"/>
+      <w:lvlText w:val=""/>
+      <w:lvlJc w:val="left"/>
+      <w:pPr>
+        <w:ind w:left="720" w:hanging="360"/>
+      </w:pPr>
+      <w:rPr>
+        <w:rFonts w:ascii="Symbol" w:hAnsi="Symbol" w:hint="default"/>
+      </w:rPr>
+    </w:lvl>
+    <w:lvl w:ilvl="1" w:tplc="04130003" w:tentative="1">
+      <w:start w:val="1"/>
+      <w:numFmt w:val="bullet"/>
+      <w:lvlText w:val="o"/>
+      <w:lvlJc w:val="left"/>
+      <w:pPr>
+        <w:ind w:left="1440" w:hanging="360"/>
+      </w:pPr>
+      <w:rPr>
+        <w:rFonts w:ascii="Courier New" w:hAnsi="Courier New" w:cs="Courier New" w:hint="default"/>
+      </w:rPr>
+    </w:lvl>
+    <w:lvl w:ilvl="2" w:tplc="04130005" w:tentative="1">
+      <w:start w:val="1"/>
+      <w:numFmt w:val="bullet"/>
+      <w:lvlText w:val=""/>
+      <w:lvlJc w:val="left"/>
+      <w:pPr>
+        <w:ind w:left="2160" w:hanging="360"/>
+      </w:pPr>
+      <w:rPr>
+        <w:rFonts w:ascii="Wingdings" w:hAnsi="Wingdings" w:hint="default"/>
+      </w:rPr>
+    </w:lvl>
+    <w:lvl w:ilvl="3" w:tplc="04130001" w:tentative="1">
+      <w:start w:val="1"/>
+      <w:numFmt w:val="bullet"/>
+      <w:lvlText w:val=""/>
+      <w:lvlJc w:val="left"/>
+      <w:pPr>
+        <w:ind w:left="2880" w:hanging="360"/>
+      </w:pPr>
+      <w:rPr>
+        <w:rFonts w:ascii="Symbol" w:hAnsi="Symbol" w:hint="default"/>
+      </w:rPr>
+    </w:lvl>
+    <w:lvl w:ilvl="4" w:tplc="04130003" w:tentative="1">
+      <w:start w:val="1"/>
+      <w:numFmt w:val="bullet"/>
+      <w:lvlText w:val="o"/>
+      <w:lvlJc w:val="left"/>
+      <w:pPr>
+        <w:ind w:left="3600" w:hanging="360"/>
+      </w:pPr>
+      <w:rPr>
+        <w:rFonts w:ascii="Courier New" w:hAnsi="Courier New" w:cs="Courier New" w:hint="default"/>
+      </w:rPr>
+    </w:lvl>
+    <w:lvl w:ilvl="5" w:tplc="04130005" w:tentative="1">
+      <w:start w:val="1"/>
+      <w:numFmt w:val="bullet"/>
+      <w:lvlText w:val=""/>
+      <w:lvlJc w:val="left"/>
+      <w:pPr>
+        <w:ind w:left="4320" w:hanging="360"/>
+      </w:pPr>
+      <w:rPr>
+        <w:rFonts w:ascii="Wingdings" w:hAnsi="Wingdings" w:hint="default"/>
+      </w:rPr>
+    </w:lvl>
+    <w:lvl w:ilvl="6" w:tplc="04130001" w:tentative="1">
+      <w:start w:val="1"/>
+      <w:numFmt w:val="bullet"/>
+      <w:lvlText w:val=""/>
+      <w:lvlJc w:val="left"/>
+      <w:pPr>
+        <w:ind w:left="5040" w:hanging="360"/>
+      </w:pPr>
+      <w:rPr>
+        <w:rFonts w:ascii="Symbol" w:hAnsi="Symbol" w:hint="default"/>
+      </w:rPr>
+    </w:lvl>
+    <w:lvl w:ilvl="7" w:tplc="04130003" w:tentative="1">
+      <w:start w:val="1"/>
+      <w:numFmt w:val="bullet"/>
+      <w:lvlText w:val="o"/>
+      <w:lvlJc w:val="left"/>
+      <w:pPr>
+        <w:ind w:left="5760" w:hanging="360"/>
+      </w:pPr>
+      <w:rPr>
+        <w:rFonts w:ascii="Courier New" w:hAnsi="Courier New" w:cs="Courier New" w:hint="default"/>
+      </w:rPr>
+    </w:lvl>
+    <w:lvl w:ilvl="8" w:tplc="04130005" w:tentative="1">
+      <w:start w:val="1"/>
+      <w:numFmt w:val="bullet"/>
+      <w:lvlText w:val=""/>
+      <w:lvlJc w:val="left"/>
+      <w:pPr>
+        <w:ind w:left="6480" w:hanging="360"/>
+      </w:pPr>
+      <w:rPr>
+        <w:rFonts w:ascii="Wingdings" w:hAnsi="Wingdings" w:hint="default"/>
+      </w:rPr>
+    </w:lvl>
+  </w:abstractNum>
+  <w:abstractNum w:abstractNumId="2" w15:restartNumberingAfterBreak="0">
     <w:nsid w:val="15796C82"/>
     <w:multiLevelType w:val="hybridMultilevel"/>
     <w:tmpl w:val="249A9E50"/>
@@ -1489,7 +3784,7 @@
       </w:rPr>
     </w:lvl>
   </w:abstractNum>
-  <w:abstractNum w:abstractNumId="2" w15:restartNumberingAfterBreak="0">
+  <w:abstractNum w:abstractNumId="3" w15:restartNumberingAfterBreak="0">
     <w:nsid w:val="1B1F189E"/>
     <w:multiLevelType w:val="hybridMultilevel"/>
     <w:tmpl w:val="13808E9C"/>
@@ -1575,7 +3870,7 @@
       </w:pPr>
     </w:lvl>
   </w:abstractNum>
-  <w:abstractNum w:abstractNumId="3" w15:restartNumberingAfterBreak="0">
+  <w:abstractNum w:abstractNumId="4" w15:restartNumberingAfterBreak="0">
     <w:nsid w:val="303637C5"/>
     <w:multiLevelType w:val="hybridMultilevel"/>
     <w:tmpl w:val="96CC7708"/>
@@ -1688,7 +3983,7 @@
       </w:rPr>
     </w:lvl>
   </w:abstractNum>
-  <w:abstractNum w:abstractNumId="4" w15:restartNumberingAfterBreak="0">
+  <w:abstractNum w:abstractNumId="5" w15:restartNumberingAfterBreak="0">
     <w:nsid w:val="43294E7A"/>
     <w:multiLevelType w:val="hybridMultilevel"/>
     <w:tmpl w:val="7B525CCA"/>
@@ -1801,7 +4096,7 @@
       </w:rPr>
     </w:lvl>
   </w:abstractNum>
-  <w:abstractNum w:abstractNumId="5" w15:restartNumberingAfterBreak="0">
+  <w:abstractNum w:abstractNumId="6" w15:restartNumberingAfterBreak="0">
     <w:nsid w:val="54F27E15"/>
     <w:multiLevelType w:val="hybridMultilevel"/>
     <w:tmpl w:val="635888BA"/>
@@ -1914,7 +4209,7 @@
       </w:rPr>
     </w:lvl>
   </w:abstractNum>
-  <w:abstractNum w:abstractNumId="6" w15:restartNumberingAfterBreak="0">
+  <w:abstractNum w:abstractNumId="7" w15:restartNumberingAfterBreak="0">
     <w:nsid w:val="77431126"/>
     <w:multiLevelType w:val="hybridMultilevel"/>
     <w:tmpl w:val="169CAE06"/>
@@ -2028,25 +4323,28 @@
     </w:lvl>
   </w:abstractNum>
   <w:num w:numId="1">
-    <w:abstractNumId w:val="3"/>
+    <w:abstractNumId w:val="4"/>
   </w:num>
   <w:num w:numId="2">
-    <w:abstractNumId w:val="6"/>
+    <w:abstractNumId w:val="7"/>
   </w:num>
   <w:num w:numId="3">
     <w:abstractNumId w:val="0"/>
   </w:num>
   <w:num w:numId="4">
-    <w:abstractNumId w:val="1"/>
+    <w:abstractNumId w:val="2"/>
   </w:num>
   <w:num w:numId="5">
+    <w:abstractNumId w:val="6"/>
+  </w:num>
+  <w:num w:numId="6">
+    <w:abstractNumId w:val="3"/>
+  </w:num>
+  <w:num w:numId="7">
     <w:abstractNumId w:val="5"/>
   </w:num>
-  <w:num w:numId="6">
-    <w:abstractNumId w:val="2"/>
-  </w:num>
-  <w:num w:numId="7">
-    <w:abstractNumId w:val="4"/>
+  <w:num w:numId="8">
+    <w:abstractNumId w:val="1"/>
   </w:num>
 </w:numbering>
 </file>
@@ -2605,6 +4903,282 @@
       <w:u w:val="single"/>
     </w:rPr>
   </w:style>
+  <w:style w:type="paragraph" w:styleId="Header">
+    <w:name w:val="header"/>
+    <w:basedOn w:val="Normal"/>
+    <w:link w:val="HeaderChar"/>
+    <w:uiPriority w:val="99"/>
+    <w:unhideWhenUsed/>
+    <w:rsid w:val="00A3499B"/>
+    <w:pPr>
+      <w:tabs>
+        <w:tab w:val="center" w:pos="4536"/>
+        <w:tab w:val="right" w:pos="9072"/>
+      </w:tabs>
+      <w:spacing w:after="0" w:line="240" w:lineRule="auto"/>
+    </w:pPr>
+  </w:style>
+  <w:style w:type="character" w:customStyle="1" w:styleId="HeaderChar">
+    <w:name w:val="Header Char"/>
+    <w:basedOn w:val="DefaultParagraphFont"/>
+    <w:link w:val="Header"/>
+    <w:uiPriority w:val="99"/>
+    <w:rsid w:val="00A3499B"/>
+  </w:style>
+  <w:style w:type="paragraph" w:styleId="Footer">
+    <w:name w:val="footer"/>
+    <w:basedOn w:val="Normal"/>
+    <w:link w:val="FooterChar"/>
+    <w:uiPriority w:val="99"/>
+    <w:unhideWhenUsed/>
+    <w:rsid w:val="00A3499B"/>
+    <w:pPr>
+      <w:tabs>
+        <w:tab w:val="center" w:pos="4536"/>
+        <w:tab w:val="right" w:pos="9072"/>
+      </w:tabs>
+      <w:spacing w:after="0" w:line="240" w:lineRule="auto"/>
+    </w:pPr>
+  </w:style>
+  <w:style w:type="character" w:customStyle="1" w:styleId="FooterChar">
+    <w:name w:val="Footer Char"/>
+    <w:basedOn w:val="DefaultParagraphFont"/>
+    <w:link w:val="Footer"/>
+    <w:uiPriority w:val="99"/>
+    <w:rsid w:val="00A3499B"/>
+  </w:style>
+  <w:style w:type="table" w:styleId="TableGrid">
+    <w:name w:val="Table Grid"/>
+    <w:basedOn w:val="TableNormal"/>
+    <w:uiPriority w:val="39"/>
+    <w:rsid w:val="00953D44"/>
+    <w:pPr>
+      <w:spacing w:after="0" w:line="240" w:lineRule="auto"/>
+    </w:pPr>
+    <w:tblPr>
+      <w:tblBorders>
+        <w:top w:val="single" w:sz="4" w:space="0" w:color="auto"/>
+        <w:left w:val="single" w:sz="4" w:space="0" w:color="auto"/>
+        <w:bottom w:val="single" w:sz="4" w:space="0" w:color="auto"/>
+        <w:right w:val="single" w:sz="4" w:space="0" w:color="auto"/>
+        <w:insideH w:val="single" w:sz="4" w:space="0" w:color="auto"/>
+        <w:insideV w:val="single" w:sz="4" w:space="0" w:color="auto"/>
+      </w:tblBorders>
+    </w:tblPr>
+  </w:style>
+  <w:style w:type="table" w:styleId="PlainTable3">
+    <w:name w:val="Plain Table 3"/>
+    <w:basedOn w:val="TableNormal"/>
+    <w:uiPriority w:val="43"/>
+    <w:rsid w:val="003901F7"/>
+    <w:pPr>
+      <w:spacing w:after="0" w:line="240" w:lineRule="auto"/>
+    </w:pPr>
+    <w:tblPr>
+      <w:tblStyleRowBandSize w:val="1"/>
+      <w:tblStyleColBandSize w:val="1"/>
+    </w:tblPr>
+    <w:tblStylePr w:type="firstRow">
+      <w:rPr>
+        <w:b/>
+        <w:bCs/>
+        <w:caps/>
+      </w:rPr>
+      <w:tblPr/>
+      <w:tcPr>
+        <w:tcBorders>
+          <w:bottom w:val="single" w:sz="4" w:space="0" w:color="7F7F7F" w:themeColor="text1" w:themeTint="80"/>
+        </w:tcBorders>
+      </w:tcPr>
+    </w:tblStylePr>
+    <w:tblStylePr w:type="lastRow">
+      <w:rPr>
+        <w:b/>
+        <w:bCs/>
+        <w:caps/>
+      </w:rPr>
+      <w:tblPr/>
+      <w:tcPr>
+        <w:tcBorders>
+          <w:top w:val="nil"/>
+        </w:tcBorders>
+      </w:tcPr>
+    </w:tblStylePr>
+    <w:tblStylePr w:type="firstCol">
+      <w:rPr>
+        <w:b/>
+        <w:bCs/>
+        <w:caps/>
+      </w:rPr>
+      <w:tblPr/>
+      <w:tcPr>
+        <w:tcBorders>
+          <w:right w:val="single" w:sz="4" w:space="0" w:color="7F7F7F" w:themeColor="text1" w:themeTint="80"/>
+        </w:tcBorders>
+      </w:tcPr>
+    </w:tblStylePr>
+    <w:tblStylePr w:type="lastCol">
+      <w:rPr>
+        <w:b/>
+        <w:bCs/>
+        <w:caps/>
+      </w:rPr>
+      <w:tblPr/>
+      <w:tcPr>
+        <w:tcBorders>
+          <w:left w:val="nil"/>
+        </w:tcBorders>
+      </w:tcPr>
+    </w:tblStylePr>
+    <w:tblStylePr w:type="band1Vert">
+      <w:tblPr/>
+      <w:tcPr>
+        <w:shd w:val="clear" w:color="auto" w:fill="F2F2F2" w:themeFill="background1" w:themeFillShade="F2"/>
+      </w:tcPr>
+    </w:tblStylePr>
+    <w:tblStylePr w:type="band1Horz">
+      <w:tblPr/>
+      <w:tcPr>
+        <w:shd w:val="clear" w:color="auto" w:fill="F2F2F2" w:themeFill="background1" w:themeFillShade="F2"/>
+      </w:tcPr>
+    </w:tblStylePr>
+    <w:tblStylePr w:type="neCell">
+      <w:tblPr/>
+      <w:tcPr>
+        <w:tcBorders>
+          <w:left w:val="nil"/>
+        </w:tcBorders>
+      </w:tcPr>
+    </w:tblStylePr>
+    <w:tblStylePr w:type="nwCell">
+      <w:tblPr/>
+      <w:tcPr>
+        <w:tcBorders>
+          <w:right w:val="nil"/>
+        </w:tcBorders>
+      </w:tcPr>
+    </w:tblStylePr>
+  </w:style>
+  <w:style w:type="table" w:styleId="PlainTable5">
+    <w:name w:val="Plain Table 5"/>
+    <w:basedOn w:val="TableNormal"/>
+    <w:uiPriority w:val="45"/>
+    <w:rsid w:val="003901F7"/>
+    <w:pPr>
+      <w:spacing w:after="0" w:line="240" w:lineRule="auto"/>
+    </w:pPr>
+    <w:tblPr>
+      <w:tblStyleRowBandSize w:val="1"/>
+      <w:tblStyleColBandSize w:val="1"/>
+    </w:tblPr>
+    <w:tblStylePr w:type="firstRow">
+      <w:rPr>
+        <w:rFonts w:asciiTheme="majorHAnsi" w:eastAsiaTheme="majorEastAsia" w:hAnsiTheme="majorHAnsi" w:cstheme="majorBidi"/>
+        <w:i/>
+        <w:iCs/>
+        <w:sz w:val="26"/>
+      </w:rPr>
+      <w:tblPr/>
+      <w:tcPr>
+        <w:tcBorders>
+          <w:bottom w:val="single" w:sz="4" w:space="0" w:color="7F7F7F" w:themeColor="text1" w:themeTint="80"/>
+        </w:tcBorders>
+        <w:shd w:val="clear" w:color="auto" w:fill="FFFFFF" w:themeFill="background1"/>
+      </w:tcPr>
+    </w:tblStylePr>
+    <w:tblStylePr w:type="lastRow">
+      <w:rPr>
+        <w:rFonts w:asciiTheme="majorHAnsi" w:eastAsiaTheme="majorEastAsia" w:hAnsiTheme="majorHAnsi" w:cstheme="majorBidi"/>
+        <w:i/>
+        <w:iCs/>
+        <w:sz w:val="26"/>
+      </w:rPr>
+      <w:tblPr/>
+      <w:tcPr>
+        <w:tcBorders>
+          <w:top w:val="single" w:sz="4" w:space="0" w:color="7F7F7F" w:themeColor="text1" w:themeTint="80"/>
+        </w:tcBorders>
+        <w:shd w:val="clear" w:color="auto" w:fill="FFFFFF" w:themeFill="background1"/>
+      </w:tcPr>
+    </w:tblStylePr>
+    <w:tblStylePr w:type="firstCol">
+      <w:pPr>
+        <w:jc w:val="right"/>
+      </w:pPr>
+      <w:rPr>
+        <w:rFonts w:asciiTheme="majorHAnsi" w:eastAsiaTheme="majorEastAsia" w:hAnsiTheme="majorHAnsi" w:cstheme="majorBidi"/>
+        <w:i/>
+        <w:iCs/>
+        <w:sz w:val="26"/>
+      </w:rPr>
+      <w:tblPr/>
+      <w:tcPr>
+        <w:tcBorders>
+          <w:right w:val="single" w:sz="4" w:space="0" w:color="7F7F7F" w:themeColor="text1" w:themeTint="80"/>
+        </w:tcBorders>
+        <w:shd w:val="clear" w:color="auto" w:fill="FFFFFF" w:themeFill="background1"/>
+      </w:tcPr>
+    </w:tblStylePr>
+    <w:tblStylePr w:type="lastCol">
+      <w:rPr>
+        <w:rFonts w:asciiTheme="majorHAnsi" w:eastAsiaTheme="majorEastAsia" w:hAnsiTheme="majorHAnsi" w:cstheme="majorBidi"/>
+        <w:i/>
+        <w:iCs/>
+        <w:sz w:val="26"/>
+      </w:rPr>
+      <w:tblPr/>
+      <w:tcPr>
+        <w:tcBorders>
+          <w:left w:val="single" w:sz="4" w:space="0" w:color="7F7F7F" w:themeColor="text1" w:themeTint="80"/>
+        </w:tcBorders>
+        <w:shd w:val="clear" w:color="auto" w:fill="FFFFFF" w:themeFill="background1"/>
+      </w:tcPr>
+    </w:tblStylePr>
+    <w:tblStylePr w:type="band1Vert">
+      <w:tblPr/>
+      <w:tcPr>
+        <w:shd w:val="clear" w:color="auto" w:fill="F2F2F2" w:themeFill="background1" w:themeFillShade="F2"/>
+      </w:tcPr>
+    </w:tblStylePr>
+    <w:tblStylePr w:type="band1Horz">
+      <w:tblPr/>
+      <w:tcPr>
+        <w:shd w:val="clear" w:color="auto" w:fill="F2F2F2" w:themeFill="background1" w:themeFillShade="F2"/>
+      </w:tcPr>
+    </w:tblStylePr>
+    <w:tblStylePr w:type="neCell">
+      <w:tblPr/>
+      <w:tcPr>
+        <w:tcBorders>
+          <w:left w:val="nil"/>
+        </w:tcBorders>
+      </w:tcPr>
+    </w:tblStylePr>
+    <w:tblStylePr w:type="nwCell">
+      <w:tblPr/>
+      <w:tcPr>
+        <w:tcBorders>
+          <w:right w:val="nil"/>
+        </w:tcBorders>
+      </w:tcPr>
+    </w:tblStylePr>
+    <w:tblStylePr w:type="seCell">
+      <w:tblPr/>
+      <w:tcPr>
+        <w:tcBorders>
+          <w:left w:val="nil"/>
+        </w:tcBorders>
+      </w:tcPr>
+    </w:tblStylePr>
+    <w:tblStylePr w:type="swCell">
+      <w:tblPr/>
+      <w:tcPr>
+        <w:tcBorders>
+          <w:right w:val="nil"/>
+        </w:tcBorders>
+      </w:tcPr>
+    </w:tblStylePr>
+  </w:style>
 </w:styles>
 </file>
 
@@ -2908,7 +5482,7 @@
 </file>
 
 <file path=customXml/itemProps1.xml><?xml version="1.0" encoding="utf-8"?>
-<ds:datastoreItem xmlns:ds="http://schemas.openxmlformats.org/officeDocument/2006/customXml" ds:itemID="{843D1383-5A9F-46C2-AE96-86A4DA602ECC}">
+<ds:datastoreItem xmlns:ds="http://schemas.openxmlformats.org/officeDocument/2006/customXml" ds:itemID="{6B4382DB-21CC-44F9-80F7-1DADCF64F777}">
   <ds:schemaRefs>
     <ds:schemaRef ds:uri="http://schemas.openxmlformats.org/officeDocument/2006/bibliography"/>
   </ds:schemaRefs>

</xml_diff>